<commit_message>
Update community violence program narrative
</commit_message>
<xml_diff>
--- a/static/grants/2017CommunityViolence/CommunityViolenceProgramNarrative.docx
+++ b/static/grants/2017CommunityViolence/CommunityViolenceProgramNarrative.docx
@@ -8,13 +8,9 @@
         <w:keepLines/>
         <w:widowControl/>
         <w:jc w:val="center"/>
-        <w:rPr>
-          <w:rFonts w:ascii="Times New Roman" w:eastAsia="Times New Roman" w:hAnsi="Times New Roman" w:cs="Times New Roman"/>
-          <w:sz w:val="24"/>
-          <w:szCs w:val="24"/>
-          <w:u w:val="single"/>
-        </w:rPr>
-      </w:pPr>
+      </w:pPr>
+      <w:bookmarkStart w:id="0" w:name="_GoBack"/>
+      <w:bookmarkEnd w:id="0"/>
       <w:r>
         <w:rPr>
           <w:rFonts w:ascii="Times New Roman" w:eastAsia="Times New Roman" w:hAnsi="Times New Roman" w:cs="Times New Roman"/>
@@ -23,15 +19,38 @@
           <w:szCs w:val="24"/>
           <w:u w:val="single"/>
         </w:rPr>
-        <w:t xml:space="preserve"> </w:t>
+        <w:t xml:space="preserve">PROGRAM </w:t>
       </w:r>
       <w:r>
         <w:rPr>
           <w:rFonts w:ascii="Times New Roman" w:eastAsia="Times New Roman" w:hAnsi="Times New Roman" w:cs="Times New Roman"/>
+          <w:b/>
           <w:sz w:val="24"/>
           <w:szCs w:val="24"/>
           <w:u w:val="single"/>
         </w:rPr>
+        <w:t>NARRATIVE</w:t>
+      </w:r>
+    </w:p>
+    <w:p>
+      <w:pPr>
+        <w:keepLines/>
+        <w:widowControl/>
+        <w:jc w:val="center"/>
+        <w:rPr>
+          <w:rFonts w:ascii="Times New Roman" w:eastAsia="Times New Roman" w:hAnsi="Times New Roman" w:cs="Times New Roman"/>
+          <w:sz w:val="24"/>
+          <w:szCs w:val="24"/>
+          <w:u w:val="single"/>
+        </w:rPr>
+      </w:pPr>
+      <w:r>
+        <w:rPr>
+          <w:rFonts w:ascii="Times New Roman" w:eastAsia="Times New Roman" w:hAnsi="Times New Roman" w:cs="Times New Roman"/>
+          <w:sz w:val="24"/>
+          <w:szCs w:val="24"/>
+          <w:u w:val="single"/>
+        </w:rPr>
         <w:t>(3</w:t>
       </w:r>
       <w:r>
@@ -42,15 +61,6 @@
           <w:u w:val="single"/>
         </w:rPr>
         <w:t>0 pages maximum)</w:t>
-      </w:r>
-      <w:r>
-        <w:rPr>
-          <w:rFonts w:ascii="Times New Roman" w:eastAsia="Times New Roman" w:hAnsi="Times New Roman" w:cs="Times New Roman"/>
-          <w:sz w:val="24"/>
-          <w:szCs w:val="24"/>
-          <w:u w:val="single"/>
-        </w:rPr>
-        <w:br/>
       </w:r>
     </w:p>
     <w:p>
@@ -140,55 +150,23 @@
           <w:szCs w:val="24"/>
         </w:rPr>
         <w:lastRenderedPageBreak/>
-        <w:t xml:space="preserve">Check </w:t>
-      </w:r>
-      <w:r>
-        <w:rPr>
-          <w:rFonts w:ascii="Times New Roman" w:hAnsi="Times New Roman" w:cs="Times New Roman"/>
-          <w:sz w:val="24"/>
-          <w:szCs w:val="24"/>
-        </w:rPr>
-        <w:t>the</w:t>
-      </w:r>
-      <w:r>
-        <w:rPr>
-          <w:rFonts w:ascii="Times New Roman" w:hAnsi="Times New Roman" w:cs="Times New Roman"/>
-          <w:sz w:val="24"/>
-          <w:szCs w:val="24"/>
-        </w:rPr>
-        <w:t xml:space="preserve"> population group</w:t>
-      </w:r>
-      <w:r>
-        <w:rPr>
-          <w:rFonts w:ascii="Times New Roman" w:hAnsi="Times New Roman" w:cs="Times New Roman"/>
-          <w:sz w:val="24"/>
-          <w:szCs w:val="24"/>
-        </w:rPr>
-        <w:t>/s*</w:t>
-      </w:r>
-      <w:r>
-        <w:rPr>
-          <w:rFonts w:ascii="Times New Roman" w:hAnsi="Times New Roman" w:cs="Times New Roman"/>
-          <w:sz w:val="24"/>
-          <w:szCs w:val="24"/>
-        </w:rPr>
-        <w:t xml:space="preserve"> your proposed program will reach</w:t>
-      </w:r>
-      <w:r>
-        <w:rPr>
-          <w:rFonts w:ascii="Times New Roman" w:hAnsi="Times New Roman" w:cs="Times New Roman"/>
-          <w:sz w:val="24"/>
-          <w:szCs w:val="24"/>
-        </w:rPr>
-        <w:t>. S</w:t>
-      </w:r>
-      <w:r>
-        <w:rPr>
-          <w:rFonts w:ascii="Times New Roman" w:hAnsi="Times New Roman" w:cs="Times New Roman"/>
-          <w:sz w:val="24"/>
-          <w:szCs w:val="24"/>
-        </w:rPr>
-        <w:t>elect all that apply:</w:t>
+        <w:t>Check which population groups</w:t>
+      </w:r>
+      <w:r>
+        <w:rPr>
+          <w:rFonts w:ascii="Times New Roman" w:hAnsi="Times New Roman" w:cs="Times New Roman"/>
+          <w:sz w:val="24"/>
+          <w:szCs w:val="24"/>
+        </w:rPr>
+        <w:t>*</w:t>
+      </w:r>
+      <w:r>
+        <w:rPr>
+          <w:rFonts w:ascii="Times New Roman" w:hAnsi="Times New Roman" w:cs="Times New Roman"/>
+          <w:sz w:val="24"/>
+          <w:szCs w:val="24"/>
+        </w:rPr>
+        <w:t xml:space="preserve"> your proposed program will reach (select all that apply):</w:t>
       </w:r>
     </w:p>
     <w:p>
@@ -298,14 +276,6 @@
         </w:rPr>
         <w:t>)</w:t>
       </w:r>
-      <w:r>
-        <w:rPr>
-          <w:rFonts w:ascii="Times New Roman" w:hAnsi="Times New Roman" w:cs="Times New Roman"/>
-          <w:sz w:val="24"/>
-          <w:szCs w:val="24"/>
-        </w:rPr>
-        <w:br/>
-      </w:r>
     </w:p>
     <w:p>
       <w:pPr>
@@ -420,39 +390,15 @@
           <w:szCs w:val="24"/>
         </w:rPr>
         <w:lastRenderedPageBreak/>
-        <w:t>If applicable, check the underserved group</w:t>
-      </w:r>
-      <w:r>
-        <w:rPr>
-          <w:rFonts w:ascii="Times New Roman" w:hAnsi="Times New Roman" w:cs="Times New Roman"/>
-          <w:sz w:val="24"/>
-          <w:szCs w:val="24"/>
-        </w:rPr>
-        <w:t>/s</w:t>
-      </w:r>
-      <w:r>
-        <w:rPr>
-          <w:rFonts w:ascii="Times New Roman" w:hAnsi="Times New Roman" w:cs="Times New Roman"/>
-          <w:sz w:val="24"/>
-          <w:szCs w:val="24"/>
-        </w:rPr>
-        <w:t xml:space="preserve"> your proposed program will reach</w:t>
-      </w:r>
-      <w:r>
-        <w:rPr>
-          <w:rFonts w:ascii="Times New Roman" w:hAnsi="Times New Roman" w:cs="Times New Roman"/>
-          <w:sz w:val="24"/>
-          <w:szCs w:val="24"/>
-        </w:rPr>
-        <w:t>. S</w:t>
-      </w:r>
-      <w:r>
-        <w:rPr>
-          <w:rFonts w:ascii="Times New Roman" w:hAnsi="Times New Roman" w:cs="Times New Roman"/>
-          <w:sz w:val="24"/>
-          <w:szCs w:val="24"/>
-        </w:rPr>
-        <w:t>elect all that apply</w:t>
+        <w:t>If applicable, check the underserved group your proposed program will reach</w:t>
+      </w:r>
+      <w:r>
+        <w:rPr>
+          <w:rFonts w:ascii="Times New Roman" w:hAnsi="Times New Roman" w:cs="Times New Roman"/>
+          <w:sz w:val="24"/>
+          <w:szCs w:val="24"/>
+        </w:rPr>
+        <w:t xml:space="preserve"> (select all that apply)</w:t>
       </w:r>
       <w:r>
         <w:rPr>
@@ -461,14 +407,6 @@
           <w:szCs w:val="24"/>
         </w:rPr>
         <w:t>:</w:t>
-      </w:r>
-      <w:r>
-        <w:rPr>
-          <w:rFonts w:ascii="Times New Roman" w:hAnsi="Times New Roman" w:cs="Times New Roman"/>
-          <w:sz w:val="24"/>
-          <w:szCs w:val="24"/>
-        </w:rPr>
-        <w:br/>
       </w:r>
     </w:p>
     <w:p>
@@ -544,6 +482,7 @@
           <w:sz w:val="24"/>
           <w:szCs w:val="24"/>
         </w:rPr>
+        <w:lastRenderedPageBreak/>
         <w:t>Homeless</w:t>
       </w:r>
     </w:p>
@@ -772,24 +711,7 @@
           <w:szCs w:val="24"/>
         </w:rPr>
         <w:lastRenderedPageBreak/>
-        <w:br/>
-      </w:r>
-      <w:r>
-        <w:rPr>
-          <w:rFonts w:ascii="Times New Roman" w:hAnsi="Times New Roman" w:cs="Times New Roman"/>
-          <w:sz w:val="24"/>
-          <w:szCs w:val="24"/>
-        </w:rPr>
-        <w:t xml:space="preserve">Applicant must include unique approaches to addressing </w:t>
-      </w:r>
-      <w:r>
-        <w:rPr>
-          <w:rFonts w:ascii="Times New Roman" w:hAnsi="Times New Roman" w:cs="Times New Roman"/>
-          <w:sz w:val="24"/>
-          <w:szCs w:val="24"/>
-        </w:rPr>
-        <w:lastRenderedPageBreak/>
-        <w:t>this underserved group(s) in all the Program Requirements sections.</w:t>
+        <w:t>Applicant must include unique approaches to addressing this underserved group(s) in all the Program Requirements sections.</w:t>
       </w:r>
     </w:p>
     <w:p>
@@ -858,6 +780,7 @@
         <w:jc w:val="left"/>
       </w:pPr>
       <w:r>
+        <w:lastRenderedPageBreak/>
         <w:t xml:space="preserve">Please list </w:t>
       </w:r>
       <w:r>
@@ -879,14 +802,6 @@
           <w:szCs w:val="24"/>
         </w:rPr>
       </w:pPr>
-      <w:r>
-        <w:rPr>
-          <w:rFonts w:ascii="Times New Roman" w:hAnsi="Times New Roman" w:cs="Times New Roman"/>
-          <w:sz w:val="24"/>
-          <w:szCs w:val="24"/>
-        </w:rPr>
-        <w:br/>
-      </w:r>
       <w:r>
         <w:rPr>
           <w:rFonts w:ascii="Times New Roman" w:hAnsi="Times New Roman" w:cs="Times New Roman"/>
@@ -1000,14 +915,13 @@
         <w:t xml:space="preserve">please </w:t>
       </w:r>
       <w:r>
-        <w:t>select the county that best represents their program</w:t>
-      </w:r>
-      <w:r>
-        <w:t>.</w:t>
+        <w:t>select the county that best represents their program.</w:t>
       </w:r>
     </w:p>
     <w:p/>
     <w:p/>
+    <w:p/>
+    <w:p/>
     <w:p>
       <w:pPr>
         <w:rPr>
@@ -1018,6 +932,7 @@
         <w:rPr>
           <w:rFonts w:ascii="Times New Roman" w:hAnsi="Times New Roman" w:cs="Times New Roman"/>
         </w:rPr>
+        <w:lastRenderedPageBreak/>
         <w:t>* P</w:t>
       </w:r>
       <w:r>
@@ -1042,55 +957,7 @@
         <w:rPr>
           <w:rFonts w:ascii="Times New Roman" w:hAnsi="Times New Roman" w:cs="Times New Roman"/>
         </w:rPr>
-        <w:t>not meant to be restrictive</w:t>
-      </w:r>
-      <w:r>
-        <w:rPr>
-          <w:rFonts w:ascii="Times New Roman" w:hAnsi="Times New Roman" w:cs="Times New Roman"/>
-        </w:rPr>
-        <w:t>;</w:t>
-      </w:r>
-      <w:r>
-        <w:rPr>
-          <w:rFonts w:ascii="Times New Roman" w:hAnsi="Times New Roman" w:cs="Times New Roman"/>
-        </w:rPr>
-        <w:t xml:space="preserve"> </w:t>
-      </w:r>
-      <w:r>
-        <w:rPr>
-          <w:rFonts w:ascii="Times New Roman" w:hAnsi="Times New Roman" w:cs="Times New Roman"/>
-        </w:rPr>
-        <w:t>agencies may</w:t>
-      </w:r>
-      <w:r>
-        <w:rPr>
-          <w:rFonts w:ascii="Times New Roman" w:hAnsi="Times New Roman" w:cs="Times New Roman"/>
-        </w:rPr>
-        <w:t xml:space="preserve"> serve</w:t>
-      </w:r>
-      <w:r>
-        <w:rPr>
-          <w:rFonts w:ascii="Times New Roman" w:hAnsi="Times New Roman" w:cs="Times New Roman"/>
-        </w:rPr>
-        <w:t xml:space="preserve"> victims</w:t>
-      </w:r>
-      <w:r>
-        <w:rPr>
-          <w:rFonts w:ascii="Times New Roman" w:hAnsi="Times New Roman" w:cs="Times New Roman"/>
-        </w:rPr>
-        <w:t xml:space="preserve"> just outside of the proposed </w:t>
-      </w:r>
-      <w:r>
-        <w:rPr>
-          <w:rFonts w:ascii="Times New Roman" w:hAnsi="Times New Roman" w:cs="Times New Roman"/>
-        </w:rPr>
-        <w:t>ranges when deemed appropriate</w:t>
-      </w:r>
-      <w:r>
-        <w:rPr>
-          <w:rFonts w:ascii="Times New Roman" w:hAnsi="Times New Roman" w:cs="Times New Roman"/>
-        </w:rPr>
-        <w:t>.</w:t>
+        <w:t>not meant to be restrictive meaning a selected agency can serve just outside of the proposed ranges if such services are appropriate for the victim.</w:t>
       </w:r>
     </w:p>
     <w:p>
@@ -2248,6 +2115,7 @@
                 <w:sz w:val="24"/>
                 <w:szCs w:val="24"/>
               </w:rPr>
+              <w:lastRenderedPageBreak/>
               <w:t xml:space="preserve">In civilian labor force, female, </w:t>
             </w:r>
             <w:r>
@@ -2490,6 +2358,7 @@
         <w:jc w:val="left"/>
       </w:pPr>
       <w:r>
+        <w:lastRenderedPageBreak/>
         <w:t xml:space="preserve">Describe the problem in your service area that demonstrates the need for your proposed program. This must include a description of available indicators on the extent of victimization and victim assistance sought in your service area. Some county-level data may be retrieved from the Authority’s </w:t>
       </w:r>
       <w:hyperlink r:id="rId11">
@@ -2628,9 +2497,6 @@
       <w:r>
         <w:t xml:space="preserve">If agency is new, state whether a minimum of 25 percent of its financial support comes from sources other than the Crime Victims Fund. </w:t>
       </w:r>
-      <w:r>
-        <w:br/>
-      </w:r>
     </w:p>
     <w:p>
       <w:pPr>
@@ -2664,7 +2530,7 @@
           <w:sz w:val="24"/>
           <w:szCs w:val="24"/>
         </w:rPr>
-        <w:t xml:space="preserve">please explain how </w:t>
+        <w:t xml:space="preserve">please explain how the applicant will build capacity to provide them. This </w:t>
       </w:r>
       <w:r>
         <w:rPr>
@@ -2673,15 +2539,7 @@
           <w:szCs w:val="24"/>
         </w:rPr>
         <w:lastRenderedPageBreak/>
-        <w:t>the applicant will build capacity to provide them. This explanation should include at least one capacity building example and demonstrate a strong understanding of such services.</w:t>
-      </w:r>
-      <w:r>
-        <w:rPr>
-          <w:rFonts w:ascii="Times New Roman" w:hAnsi="Times New Roman" w:cs="Times New Roman"/>
-          <w:sz w:val="24"/>
-          <w:szCs w:val="24"/>
-        </w:rPr>
-        <w:br/>
+        <w:t>explanation should include at least one capacity building example and demonstrate a strong understanding of such services.</w:t>
       </w:r>
     </w:p>
     <w:p>
@@ -2692,7 +2550,6 @@
           <w:numId w:val="9"/>
         </w:numPr>
         <w:ind w:hanging="360"/>
-        <w:jc w:val="left"/>
         <w:rPr>
           <w:rFonts w:ascii="Times New Roman" w:hAnsi="Times New Roman" w:cs="Times New Roman"/>
           <w:sz w:val="24"/>
@@ -2749,14 +2606,6 @@
           <w:szCs w:val="24"/>
         </w:rPr>
         <w:t>nclude quantitative (e.g. years of service; number of clients served last year) and qualitative (e.g. description of services provided; client case summaries) descriptions.</w:t>
-      </w:r>
-      <w:r>
-        <w:rPr>
-          <w:rFonts w:ascii="Times New Roman" w:hAnsi="Times New Roman" w:cs="Times New Roman"/>
-          <w:sz w:val="24"/>
-          <w:szCs w:val="24"/>
-        </w:rPr>
-        <w:br/>
       </w:r>
     </w:p>
     <w:p>
@@ -2782,9 +2631,6 @@
       <w:r>
         <w:t xml:space="preserve"> programming. Include quantitative (e.g. size of budget and number of grants) and qualitative (e.g. process and procedure; summary of previous management) descriptions.</w:t>
       </w:r>
-      <w:r>
-        <w:br/>
-      </w:r>
     </w:p>
     <w:p>
       <w:pPr>
@@ -2824,14 +2670,6 @@
           <w:szCs w:val="24"/>
         </w:rPr>
         <w:t xml:space="preserve"> </w:t>
-      </w:r>
-      <w:r>
-        <w:rPr>
-          <w:rFonts w:ascii="Times New Roman" w:hAnsi="Times New Roman" w:cs="Times New Roman"/>
-          <w:sz w:val="24"/>
-          <w:szCs w:val="24"/>
-        </w:rPr>
-        <w:br/>
       </w:r>
     </w:p>
     <w:p>
@@ -2881,9 +2719,6 @@
       <w:r>
         <w:t xml:space="preserve">program at the end of the three-year funding period. </w:t>
       </w:r>
-      <w:r>
-        <w:br/>
-      </w:r>
     </w:p>
     <w:p>
       <w:pPr>
@@ -2894,55 +2729,25 @@
         </w:numPr>
         <w:ind w:hanging="360"/>
         <w:rPr>
-          <w:del w:id="0" w:author="Brennan, Maureen" w:date="2017-06-14T16:01:00Z"/>
-          <w:rFonts w:ascii="Times New Roman" w:hAnsi="Times New Roman" w:cs="Times New Roman"/>
-          <w:sz w:val="24"/>
-          <w:szCs w:val="24"/>
-        </w:rPr>
-      </w:pPr>
-      <w:del w:id="1" w:author="Brennan, Maureen" w:date="2017-06-14T16:01:00Z">
-        <w:r>
-          <w:rPr>
-            <w:rFonts w:ascii="Times New Roman" w:hAnsi="Times New Roman" w:cs="Times New Roman"/>
-            <w:sz w:val="24"/>
-            <w:szCs w:val="24"/>
-          </w:rPr>
-          <w:delText xml:space="preserve">Complete this </w:delText>
-        </w:r>
-        <w:commentRangeStart w:id="2"/>
-        <w:r>
-          <w:rPr>
-            <w:rFonts w:ascii="Times New Roman" w:hAnsi="Times New Roman" w:cs="Times New Roman"/>
-            <w:sz w:val="24"/>
-            <w:szCs w:val="24"/>
-          </w:rPr>
-          <w:delText>chart</w:delText>
-        </w:r>
-      </w:del>
-      <w:commentRangeEnd w:id="2"/>
-      <w:r>
-        <w:rPr>
-          <w:rStyle w:val="CommentReference"/>
-        </w:rPr>
-        <w:commentReference w:id="2"/>
-      </w:r>
-      <w:del w:id="3" w:author="Brennan, Maureen" w:date="2017-06-14T16:01:00Z">
-        <w:r>
-          <w:rPr>
-            <w:rFonts w:ascii="Times New Roman" w:hAnsi="Times New Roman" w:cs="Times New Roman"/>
-            <w:sz w:val="24"/>
-            <w:szCs w:val="24"/>
-          </w:rPr>
-          <w:delText xml:space="preserve">: </w:delText>
-        </w:r>
-      </w:del>
+          <w:rFonts w:ascii="Times New Roman" w:hAnsi="Times New Roman" w:cs="Times New Roman"/>
+          <w:sz w:val="24"/>
+          <w:szCs w:val="24"/>
+        </w:rPr>
+      </w:pPr>
+      <w:r>
+        <w:rPr>
+          <w:rFonts w:ascii="Times New Roman" w:hAnsi="Times New Roman" w:cs="Times New Roman"/>
+          <w:sz w:val="24"/>
+          <w:szCs w:val="24"/>
+        </w:rPr>
+        <w:t xml:space="preserve">Complete this chart: </w:t>
+      </w:r>
     </w:p>
     <w:p>
       <w:pPr>
         <w:pStyle w:val="ListParagraph"/>
         <w:ind w:left="1080"/>
         <w:rPr>
-          <w:del w:id="4" w:author="Brennan, Maureen" w:date="2017-06-14T16:01:00Z"/>
           <w:rFonts w:ascii="Times New Roman" w:hAnsi="Times New Roman" w:cs="Times New Roman"/>
           <w:sz w:val="24"/>
           <w:szCs w:val="24"/>
@@ -2967,7 +2772,6 @@
       <w:tr>
         <w:trPr>
           <w:trHeight w:val="1280"/>
-          <w:del w:id="5" w:author="Brennan, Maureen" w:date="2017-06-14T16:01:00Z"/>
         </w:trPr>
         <w:tc>
           <w:tcPr>
@@ -2984,21 +2788,14 @@
             </w:tcMar>
           </w:tcPr>
           <w:p>
-            <w:pPr>
-              <w:rPr>
-                <w:del w:id="6" w:author="Brennan, Maureen" w:date="2017-06-14T16:01:00Z"/>
-              </w:rPr>
-            </w:pPr>
-            <w:del w:id="7" w:author="Brennan, Maureen" w:date="2017-06-14T16:01:00Z">
-              <w:r>
-                <w:rPr>
-                  <w:rFonts w:ascii="Times New Roman" w:eastAsia="Times New Roman" w:hAnsi="Times New Roman" w:cs="Times New Roman"/>
-                  <w:sz w:val="20"/>
-                  <w:szCs w:val="20"/>
-                </w:rPr>
-                <w:delText>Name of Funding Source</w:delText>
-              </w:r>
-            </w:del>
+            <w:r>
+              <w:rPr>
+                <w:rFonts w:ascii="Times New Roman" w:eastAsia="Times New Roman" w:hAnsi="Times New Roman" w:cs="Times New Roman"/>
+                <w:sz w:val="20"/>
+                <w:szCs w:val="20"/>
+              </w:rPr>
+              <w:t>Name of Funding Source</w:t>
+            </w:r>
           </w:p>
         </w:tc>
         <w:tc>
@@ -3018,28 +2815,17 @@
           <w:p>
             <w:pPr>
               <w:jc w:val="left"/>
-              <w:rPr>
-                <w:del w:id="8" w:author="Brennan, Maureen" w:date="2017-06-14T16:01:00Z"/>
-              </w:rPr>
-            </w:pPr>
-            <w:del w:id="9" w:author="Brennan, Maureen" w:date="2017-06-14T16:01:00Z">
-              <w:r>
-                <w:rPr>
-                  <w:rFonts w:ascii="Times New Roman" w:eastAsia="Times New Roman" w:hAnsi="Times New Roman" w:cs="Times New Roman"/>
-                  <w:sz w:val="20"/>
-                  <w:szCs w:val="20"/>
-                </w:rPr>
-                <w:delText>Number of Contracts or other agreements</w:delText>
-              </w:r>
-            </w:del>
-          </w:p>
-          <w:p>
-            <w:pPr>
-              <w:rPr>
-                <w:del w:id="10" w:author="Brennan, Maureen" w:date="2017-06-14T16:01:00Z"/>
-              </w:rPr>
-            </w:pPr>
-          </w:p>
+            </w:pPr>
+            <w:r>
+              <w:rPr>
+                <w:rFonts w:ascii="Times New Roman" w:eastAsia="Times New Roman" w:hAnsi="Times New Roman" w:cs="Times New Roman"/>
+                <w:sz w:val="20"/>
+                <w:szCs w:val="20"/>
+              </w:rPr>
+              <w:t>Number of Contracts or other agreements</w:t>
+            </w:r>
+          </w:p>
+          <w:p/>
         </w:tc>
         <w:tc>
           <w:tcPr>
@@ -3058,20 +2844,15 @@
           <w:p>
             <w:pPr>
               <w:jc w:val="left"/>
-              <w:rPr>
-                <w:del w:id="11" w:author="Brennan, Maureen" w:date="2017-06-14T16:01:00Z"/>
-              </w:rPr>
-            </w:pPr>
-            <w:del w:id="12" w:author="Brennan, Maureen" w:date="2017-06-14T16:01:00Z">
-              <w:r>
-                <w:rPr>
-                  <w:rFonts w:ascii="Times New Roman" w:eastAsia="Times New Roman" w:hAnsi="Times New Roman" w:cs="Times New Roman"/>
-                  <w:sz w:val="20"/>
-                  <w:szCs w:val="20"/>
-                </w:rPr>
-                <w:delText>Estimated amount of contracts or other agreements</w:delText>
-              </w:r>
-            </w:del>
+            </w:pPr>
+            <w:r>
+              <w:rPr>
+                <w:rFonts w:ascii="Times New Roman" w:eastAsia="Times New Roman" w:hAnsi="Times New Roman" w:cs="Times New Roman"/>
+                <w:sz w:val="20"/>
+                <w:szCs w:val="20"/>
+              </w:rPr>
+              <w:t>Estimated amount of contracts or other agreements</w:t>
+            </w:r>
           </w:p>
         </w:tc>
         <w:tc>
@@ -3091,28 +2872,17 @@
           <w:p>
             <w:pPr>
               <w:jc w:val="left"/>
-              <w:rPr>
-                <w:del w:id="13" w:author="Brennan, Maureen" w:date="2017-06-14T16:01:00Z"/>
-              </w:rPr>
-            </w:pPr>
-            <w:del w:id="14" w:author="Brennan, Maureen" w:date="2017-06-14T16:01:00Z">
-              <w:r>
-                <w:rPr>
-                  <w:rFonts w:ascii="Times New Roman" w:eastAsia="Times New Roman" w:hAnsi="Times New Roman" w:cs="Times New Roman"/>
-                  <w:sz w:val="20"/>
-                  <w:szCs w:val="20"/>
-                </w:rPr>
-                <w:delText>Terms of the contracts or other agreements</w:delText>
-              </w:r>
-            </w:del>
-          </w:p>
-          <w:p>
-            <w:pPr>
-              <w:rPr>
-                <w:del w:id="15" w:author="Brennan, Maureen" w:date="2017-06-14T16:01:00Z"/>
-              </w:rPr>
-            </w:pPr>
-          </w:p>
+            </w:pPr>
+            <w:r>
+              <w:rPr>
+                <w:rFonts w:ascii="Times New Roman" w:eastAsia="Times New Roman" w:hAnsi="Times New Roman" w:cs="Times New Roman"/>
+                <w:sz w:val="20"/>
+                <w:szCs w:val="20"/>
+              </w:rPr>
+              <w:t>Terms of the contracts or other agreements</w:t>
+            </w:r>
+          </w:p>
+          <w:p/>
         </w:tc>
         <w:tc>
           <w:tcPr>
@@ -3131,27 +2901,21 @@
           <w:p>
             <w:pPr>
               <w:jc w:val="left"/>
-              <w:rPr>
-                <w:del w:id="16" w:author="Brennan, Maureen" w:date="2017-06-14T16:01:00Z"/>
-              </w:rPr>
-            </w:pPr>
-            <w:del w:id="17" w:author="Brennan, Maureen" w:date="2017-06-14T16:01:00Z">
-              <w:r>
-                <w:rPr>
-                  <w:rFonts w:ascii="Times New Roman" w:eastAsia="Times New Roman" w:hAnsi="Times New Roman" w:cs="Times New Roman"/>
-                  <w:sz w:val="20"/>
-                  <w:szCs w:val="20"/>
-                </w:rPr>
-                <w:delText>Nature/purpose of the contracts or other agreements</w:delText>
-              </w:r>
-            </w:del>
+            </w:pPr>
+            <w:r>
+              <w:rPr>
+                <w:rFonts w:ascii="Times New Roman" w:eastAsia="Times New Roman" w:hAnsi="Times New Roman" w:cs="Times New Roman"/>
+                <w:sz w:val="20"/>
+                <w:szCs w:val="20"/>
+              </w:rPr>
+              <w:t>Nature/purpose of the contracts or other agreements</w:t>
+            </w:r>
           </w:p>
         </w:tc>
       </w:tr>
       <w:tr>
         <w:trPr>
           <w:trHeight w:val="220"/>
-          <w:del w:id="18" w:author="Brennan, Maureen" w:date="2017-06-14T16:01:00Z"/>
         </w:trPr>
         <w:tc>
           <w:tcPr>
@@ -3167,13 +2931,7 @@
               <w:right w:w="108" w:type="dxa"/>
             </w:tcMar>
           </w:tcPr>
-          <w:p>
-            <w:pPr>
-              <w:rPr>
-                <w:del w:id="19" w:author="Brennan, Maureen" w:date="2017-06-14T16:01:00Z"/>
-              </w:rPr>
-            </w:pPr>
-          </w:p>
+          <w:p/>
         </w:tc>
         <w:tc>
           <w:tcPr>
@@ -3189,13 +2947,7 @@
               <w:right w:w="108" w:type="dxa"/>
             </w:tcMar>
           </w:tcPr>
-          <w:p>
-            <w:pPr>
-              <w:rPr>
-                <w:del w:id="20" w:author="Brennan, Maureen" w:date="2017-06-14T16:01:00Z"/>
-              </w:rPr>
-            </w:pPr>
-          </w:p>
+          <w:p/>
         </w:tc>
         <w:tc>
           <w:tcPr>
@@ -3211,13 +2963,7 @@
               <w:right w:w="108" w:type="dxa"/>
             </w:tcMar>
           </w:tcPr>
-          <w:p>
-            <w:pPr>
-              <w:rPr>
-                <w:del w:id="21" w:author="Brennan, Maureen" w:date="2017-06-14T16:01:00Z"/>
-              </w:rPr>
-            </w:pPr>
-          </w:p>
+          <w:p/>
         </w:tc>
         <w:tc>
           <w:tcPr>
@@ -3233,13 +2979,7 @@
               <w:right w:w="108" w:type="dxa"/>
             </w:tcMar>
           </w:tcPr>
-          <w:p>
-            <w:pPr>
-              <w:rPr>
-                <w:del w:id="22" w:author="Brennan, Maureen" w:date="2017-06-14T16:01:00Z"/>
-              </w:rPr>
-            </w:pPr>
-          </w:p>
+          <w:p/>
         </w:tc>
         <w:tc>
           <w:tcPr>
@@ -3255,19 +2995,12 @@
               <w:right w:w="108" w:type="dxa"/>
             </w:tcMar>
           </w:tcPr>
-          <w:p>
-            <w:pPr>
-              <w:rPr>
-                <w:del w:id="23" w:author="Brennan, Maureen" w:date="2017-06-14T16:01:00Z"/>
-              </w:rPr>
-            </w:pPr>
-          </w:p>
+          <w:p/>
         </w:tc>
       </w:tr>
       <w:tr>
         <w:trPr>
           <w:trHeight w:val="220"/>
-          <w:del w:id="24" w:author="Brennan, Maureen" w:date="2017-06-14T16:01:00Z"/>
         </w:trPr>
         <w:tc>
           <w:tcPr>
@@ -3283,13 +3016,7 @@
               <w:right w:w="108" w:type="dxa"/>
             </w:tcMar>
           </w:tcPr>
-          <w:p>
-            <w:pPr>
-              <w:rPr>
-                <w:del w:id="25" w:author="Brennan, Maureen" w:date="2017-06-14T16:01:00Z"/>
-              </w:rPr>
-            </w:pPr>
-          </w:p>
+          <w:p/>
         </w:tc>
         <w:tc>
           <w:tcPr>
@@ -3305,13 +3032,7 @@
               <w:right w:w="108" w:type="dxa"/>
             </w:tcMar>
           </w:tcPr>
-          <w:p>
-            <w:pPr>
-              <w:rPr>
-                <w:del w:id="26" w:author="Brennan, Maureen" w:date="2017-06-14T16:01:00Z"/>
-              </w:rPr>
-            </w:pPr>
-          </w:p>
+          <w:p/>
         </w:tc>
         <w:tc>
           <w:tcPr>
@@ -3327,13 +3048,7 @@
               <w:right w:w="108" w:type="dxa"/>
             </w:tcMar>
           </w:tcPr>
-          <w:p>
-            <w:pPr>
-              <w:rPr>
-                <w:del w:id="27" w:author="Brennan, Maureen" w:date="2017-06-14T16:01:00Z"/>
-              </w:rPr>
-            </w:pPr>
-          </w:p>
+          <w:p/>
         </w:tc>
         <w:tc>
           <w:tcPr>
@@ -3349,13 +3064,7 @@
               <w:right w:w="108" w:type="dxa"/>
             </w:tcMar>
           </w:tcPr>
-          <w:p>
-            <w:pPr>
-              <w:rPr>
-                <w:del w:id="28" w:author="Brennan, Maureen" w:date="2017-06-14T16:01:00Z"/>
-              </w:rPr>
-            </w:pPr>
-          </w:p>
+          <w:p/>
         </w:tc>
         <w:tc>
           <w:tcPr>
@@ -3371,19 +3080,12 @@
               <w:right w:w="108" w:type="dxa"/>
             </w:tcMar>
           </w:tcPr>
-          <w:p>
-            <w:pPr>
-              <w:rPr>
-                <w:del w:id="29" w:author="Brennan, Maureen" w:date="2017-06-14T16:01:00Z"/>
-              </w:rPr>
-            </w:pPr>
-          </w:p>
+          <w:p/>
         </w:tc>
       </w:tr>
       <w:tr>
         <w:trPr>
           <w:trHeight w:val="220"/>
-          <w:del w:id="30" w:author="Brennan, Maureen" w:date="2017-06-14T16:01:00Z"/>
         </w:trPr>
         <w:tc>
           <w:tcPr>
@@ -3399,13 +3101,7 @@
               <w:right w:w="108" w:type="dxa"/>
             </w:tcMar>
           </w:tcPr>
-          <w:p>
-            <w:pPr>
-              <w:rPr>
-                <w:del w:id="31" w:author="Brennan, Maureen" w:date="2017-06-14T16:01:00Z"/>
-              </w:rPr>
-            </w:pPr>
-          </w:p>
+          <w:p/>
         </w:tc>
         <w:tc>
           <w:tcPr>
@@ -3421,13 +3117,7 @@
               <w:right w:w="108" w:type="dxa"/>
             </w:tcMar>
           </w:tcPr>
-          <w:p>
-            <w:pPr>
-              <w:rPr>
-                <w:del w:id="32" w:author="Brennan, Maureen" w:date="2017-06-14T16:01:00Z"/>
-              </w:rPr>
-            </w:pPr>
-          </w:p>
+          <w:p/>
         </w:tc>
         <w:tc>
           <w:tcPr>
@@ -3443,13 +3133,7 @@
               <w:right w:w="108" w:type="dxa"/>
             </w:tcMar>
           </w:tcPr>
-          <w:p>
-            <w:pPr>
-              <w:rPr>
-                <w:del w:id="33" w:author="Brennan, Maureen" w:date="2017-06-14T16:01:00Z"/>
-              </w:rPr>
-            </w:pPr>
-          </w:p>
+          <w:p/>
         </w:tc>
         <w:tc>
           <w:tcPr>
@@ -3465,13 +3149,7 @@
               <w:right w:w="108" w:type="dxa"/>
             </w:tcMar>
           </w:tcPr>
-          <w:p>
-            <w:pPr>
-              <w:rPr>
-                <w:del w:id="34" w:author="Brennan, Maureen" w:date="2017-06-14T16:01:00Z"/>
-              </w:rPr>
-            </w:pPr>
-          </w:p>
+          <w:p/>
         </w:tc>
         <w:tc>
           <w:tcPr>
@@ -3487,19 +3165,12 @@
               <w:right w:w="108" w:type="dxa"/>
             </w:tcMar>
           </w:tcPr>
-          <w:p>
-            <w:pPr>
-              <w:rPr>
-                <w:del w:id="35" w:author="Brennan, Maureen" w:date="2017-06-14T16:01:00Z"/>
-              </w:rPr>
-            </w:pPr>
-          </w:p>
+          <w:p/>
         </w:tc>
       </w:tr>
       <w:tr>
         <w:trPr>
           <w:trHeight w:val="220"/>
-          <w:del w:id="36" w:author="Brennan, Maureen" w:date="2017-06-14T16:01:00Z"/>
         </w:trPr>
         <w:tc>
           <w:tcPr>
@@ -3515,13 +3186,7 @@
               <w:right w:w="108" w:type="dxa"/>
             </w:tcMar>
           </w:tcPr>
-          <w:p>
-            <w:pPr>
-              <w:rPr>
-                <w:del w:id="37" w:author="Brennan, Maureen" w:date="2017-06-14T16:01:00Z"/>
-              </w:rPr>
-            </w:pPr>
-          </w:p>
+          <w:p/>
         </w:tc>
         <w:tc>
           <w:tcPr>
@@ -3537,13 +3202,7 @@
               <w:right w:w="108" w:type="dxa"/>
             </w:tcMar>
           </w:tcPr>
-          <w:p>
-            <w:pPr>
-              <w:rPr>
-                <w:del w:id="38" w:author="Brennan, Maureen" w:date="2017-06-14T16:01:00Z"/>
-              </w:rPr>
-            </w:pPr>
-          </w:p>
+          <w:p/>
         </w:tc>
         <w:tc>
           <w:tcPr>
@@ -3559,13 +3218,7 @@
               <w:right w:w="108" w:type="dxa"/>
             </w:tcMar>
           </w:tcPr>
-          <w:p>
-            <w:pPr>
-              <w:rPr>
-                <w:del w:id="39" w:author="Brennan, Maureen" w:date="2017-06-14T16:01:00Z"/>
-              </w:rPr>
-            </w:pPr>
-          </w:p>
+          <w:p/>
         </w:tc>
         <w:tc>
           <w:tcPr>
@@ -3581,13 +3234,7 @@
               <w:right w:w="108" w:type="dxa"/>
             </w:tcMar>
           </w:tcPr>
-          <w:p>
-            <w:pPr>
-              <w:rPr>
-                <w:del w:id="40" w:author="Brennan, Maureen" w:date="2017-06-14T16:01:00Z"/>
-              </w:rPr>
-            </w:pPr>
-          </w:p>
+          <w:p/>
         </w:tc>
         <w:tc>
           <w:tcPr>
@@ -3603,19 +3250,12 @@
               <w:right w:w="108" w:type="dxa"/>
             </w:tcMar>
           </w:tcPr>
-          <w:p>
-            <w:pPr>
-              <w:rPr>
-                <w:del w:id="41" w:author="Brennan, Maureen" w:date="2017-06-14T16:01:00Z"/>
-              </w:rPr>
-            </w:pPr>
-          </w:p>
+          <w:p/>
         </w:tc>
       </w:tr>
       <w:tr>
         <w:trPr>
           <w:trHeight w:val="220"/>
-          <w:del w:id="42" w:author="Brennan, Maureen" w:date="2017-06-14T16:01:00Z"/>
         </w:trPr>
         <w:tc>
           <w:tcPr>
@@ -3631,13 +3271,7 @@
               <w:right w:w="108" w:type="dxa"/>
             </w:tcMar>
           </w:tcPr>
-          <w:p>
-            <w:pPr>
-              <w:rPr>
-                <w:del w:id="43" w:author="Brennan, Maureen" w:date="2017-06-14T16:01:00Z"/>
-              </w:rPr>
-            </w:pPr>
-          </w:p>
+          <w:p/>
         </w:tc>
         <w:tc>
           <w:tcPr>
@@ -3653,13 +3287,7 @@
               <w:right w:w="108" w:type="dxa"/>
             </w:tcMar>
           </w:tcPr>
-          <w:p>
-            <w:pPr>
-              <w:rPr>
-                <w:del w:id="44" w:author="Brennan, Maureen" w:date="2017-06-14T16:01:00Z"/>
-              </w:rPr>
-            </w:pPr>
-          </w:p>
+          <w:p/>
         </w:tc>
         <w:tc>
           <w:tcPr>
@@ -3675,13 +3303,7 @@
               <w:right w:w="108" w:type="dxa"/>
             </w:tcMar>
           </w:tcPr>
-          <w:p>
-            <w:pPr>
-              <w:rPr>
-                <w:del w:id="45" w:author="Brennan, Maureen" w:date="2017-06-14T16:01:00Z"/>
-              </w:rPr>
-            </w:pPr>
-          </w:p>
+          <w:p/>
         </w:tc>
         <w:tc>
           <w:tcPr>
@@ -3697,13 +3319,7 @@
               <w:right w:w="108" w:type="dxa"/>
             </w:tcMar>
           </w:tcPr>
-          <w:p>
-            <w:pPr>
-              <w:rPr>
-                <w:del w:id="46" w:author="Brennan, Maureen" w:date="2017-06-14T16:01:00Z"/>
-              </w:rPr>
-            </w:pPr>
-          </w:p>
+          <w:p/>
         </w:tc>
         <w:tc>
           <w:tcPr>
@@ -3719,19 +3335,12 @@
               <w:right w:w="108" w:type="dxa"/>
             </w:tcMar>
           </w:tcPr>
-          <w:p>
-            <w:pPr>
-              <w:rPr>
-                <w:del w:id="47" w:author="Brennan, Maureen" w:date="2017-06-14T16:01:00Z"/>
-              </w:rPr>
-            </w:pPr>
-          </w:p>
+          <w:p/>
         </w:tc>
       </w:tr>
       <w:tr>
         <w:trPr>
           <w:trHeight w:val="220"/>
-          <w:del w:id="48" w:author="Brennan, Maureen" w:date="2017-06-14T16:01:00Z"/>
         </w:trPr>
         <w:tc>
           <w:tcPr>
@@ -3747,13 +3356,7 @@
               <w:right w:w="108" w:type="dxa"/>
             </w:tcMar>
           </w:tcPr>
-          <w:p>
-            <w:pPr>
-              <w:rPr>
-                <w:del w:id="49" w:author="Brennan, Maureen" w:date="2017-06-14T16:01:00Z"/>
-              </w:rPr>
-            </w:pPr>
-          </w:p>
+          <w:p/>
         </w:tc>
         <w:tc>
           <w:tcPr>
@@ -3769,13 +3372,7 @@
               <w:right w:w="108" w:type="dxa"/>
             </w:tcMar>
           </w:tcPr>
-          <w:p>
-            <w:pPr>
-              <w:rPr>
-                <w:del w:id="50" w:author="Brennan, Maureen" w:date="2017-06-14T16:01:00Z"/>
-              </w:rPr>
-            </w:pPr>
-          </w:p>
+          <w:p/>
         </w:tc>
         <w:tc>
           <w:tcPr>
@@ -3791,13 +3388,7 @@
               <w:right w:w="108" w:type="dxa"/>
             </w:tcMar>
           </w:tcPr>
-          <w:p>
-            <w:pPr>
-              <w:rPr>
-                <w:del w:id="51" w:author="Brennan, Maureen" w:date="2017-06-14T16:01:00Z"/>
-              </w:rPr>
-            </w:pPr>
-          </w:p>
+          <w:p/>
         </w:tc>
         <w:tc>
           <w:tcPr>
@@ -3813,13 +3404,7 @@
               <w:right w:w="108" w:type="dxa"/>
             </w:tcMar>
           </w:tcPr>
-          <w:p>
-            <w:pPr>
-              <w:rPr>
-                <w:del w:id="52" w:author="Brennan, Maureen" w:date="2017-06-14T16:01:00Z"/>
-              </w:rPr>
-            </w:pPr>
-          </w:p>
+          <w:p/>
         </w:tc>
         <w:tc>
           <w:tcPr>
@@ -3835,19 +3420,12 @@
               <w:right w:w="108" w:type="dxa"/>
             </w:tcMar>
           </w:tcPr>
-          <w:p>
-            <w:pPr>
-              <w:rPr>
-                <w:del w:id="53" w:author="Brennan, Maureen" w:date="2017-06-14T16:01:00Z"/>
-              </w:rPr>
-            </w:pPr>
-          </w:p>
+          <w:p/>
         </w:tc>
       </w:tr>
       <w:tr>
         <w:trPr>
           <w:trHeight w:val="220"/>
-          <w:del w:id="54" w:author="Brennan, Maureen" w:date="2017-06-14T16:01:00Z"/>
         </w:trPr>
         <w:tc>
           <w:tcPr>
@@ -3863,13 +3441,7 @@
               <w:right w:w="108" w:type="dxa"/>
             </w:tcMar>
           </w:tcPr>
-          <w:p>
-            <w:pPr>
-              <w:rPr>
-                <w:del w:id="55" w:author="Brennan, Maureen" w:date="2017-06-14T16:01:00Z"/>
-              </w:rPr>
-            </w:pPr>
-          </w:p>
+          <w:p/>
         </w:tc>
         <w:tc>
           <w:tcPr>
@@ -3885,13 +3457,7 @@
               <w:right w:w="108" w:type="dxa"/>
             </w:tcMar>
           </w:tcPr>
-          <w:p>
-            <w:pPr>
-              <w:rPr>
-                <w:del w:id="56" w:author="Brennan, Maureen" w:date="2017-06-14T16:01:00Z"/>
-              </w:rPr>
-            </w:pPr>
-          </w:p>
+          <w:p/>
         </w:tc>
         <w:tc>
           <w:tcPr>
@@ -3907,13 +3473,7 @@
               <w:right w:w="108" w:type="dxa"/>
             </w:tcMar>
           </w:tcPr>
-          <w:p>
-            <w:pPr>
-              <w:rPr>
-                <w:del w:id="57" w:author="Brennan, Maureen" w:date="2017-06-14T16:01:00Z"/>
-              </w:rPr>
-            </w:pPr>
-          </w:p>
+          <w:p/>
         </w:tc>
         <w:tc>
           <w:tcPr>
@@ -3929,13 +3489,7 @@
               <w:right w:w="108" w:type="dxa"/>
             </w:tcMar>
           </w:tcPr>
-          <w:p>
-            <w:pPr>
-              <w:rPr>
-                <w:del w:id="58" w:author="Brennan, Maureen" w:date="2017-06-14T16:01:00Z"/>
-              </w:rPr>
-            </w:pPr>
-          </w:p>
+          <w:p/>
         </w:tc>
         <w:tc>
           <w:tcPr>
@@ -3951,19 +3505,12 @@
               <w:right w:w="108" w:type="dxa"/>
             </w:tcMar>
           </w:tcPr>
-          <w:p>
-            <w:pPr>
-              <w:rPr>
-                <w:del w:id="59" w:author="Brennan, Maureen" w:date="2017-06-14T16:01:00Z"/>
-              </w:rPr>
-            </w:pPr>
-          </w:p>
+          <w:p/>
         </w:tc>
       </w:tr>
       <w:tr>
         <w:trPr>
           <w:trHeight w:val="220"/>
-          <w:del w:id="60" w:author="Brennan, Maureen" w:date="2017-06-14T16:01:00Z"/>
         </w:trPr>
         <w:tc>
           <w:tcPr>
@@ -3979,13 +3526,7 @@
               <w:right w:w="108" w:type="dxa"/>
             </w:tcMar>
           </w:tcPr>
-          <w:p>
-            <w:pPr>
-              <w:rPr>
-                <w:del w:id="61" w:author="Brennan, Maureen" w:date="2017-06-14T16:01:00Z"/>
-              </w:rPr>
-            </w:pPr>
-          </w:p>
+          <w:p/>
         </w:tc>
         <w:tc>
           <w:tcPr>
@@ -4001,13 +3542,7 @@
               <w:right w:w="108" w:type="dxa"/>
             </w:tcMar>
           </w:tcPr>
-          <w:p>
-            <w:pPr>
-              <w:rPr>
-                <w:del w:id="62" w:author="Brennan, Maureen" w:date="2017-06-14T16:01:00Z"/>
-              </w:rPr>
-            </w:pPr>
-          </w:p>
+          <w:p/>
         </w:tc>
         <w:tc>
           <w:tcPr>
@@ -4023,13 +3558,7 @@
               <w:right w:w="108" w:type="dxa"/>
             </w:tcMar>
           </w:tcPr>
-          <w:p>
-            <w:pPr>
-              <w:rPr>
-                <w:del w:id="63" w:author="Brennan, Maureen" w:date="2017-06-14T16:01:00Z"/>
-              </w:rPr>
-            </w:pPr>
-          </w:p>
+          <w:p/>
         </w:tc>
         <w:tc>
           <w:tcPr>
@@ -4045,13 +3574,7 @@
               <w:right w:w="108" w:type="dxa"/>
             </w:tcMar>
           </w:tcPr>
-          <w:p>
-            <w:pPr>
-              <w:rPr>
-                <w:del w:id="64" w:author="Brennan, Maureen" w:date="2017-06-14T16:01:00Z"/>
-              </w:rPr>
-            </w:pPr>
-          </w:p>
+          <w:p/>
         </w:tc>
         <w:tc>
           <w:tcPr>
@@ -4067,13 +3590,7 @@
               <w:right w:w="108" w:type="dxa"/>
             </w:tcMar>
           </w:tcPr>
-          <w:p>
-            <w:pPr>
-              <w:rPr>
-                <w:del w:id="65" w:author="Brennan, Maureen" w:date="2017-06-14T16:01:00Z"/>
-              </w:rPr>
-            </w:pPr>
-          </w:p>
+          <w:p/>
         </w:tc>
       </w:tr>
     </w:tbl>
@@ -4082,7 +3599,6 @@
         <w:pStyle w:val="ListParagraph"/>
         <w:ind w:left="1080"/>
         <w:rPr>
-          <w:del w:id="66" w:author="Brennan, Maureen" w:date="2017-06-14T16:01:00Z"/>
           <w:rFonts w:ascii="Times New Roman" w:hAnsi="Times New Roman" w:cs="Times New Roman"/>
           <w:sz w:val="24"/>
           <w:szCs w:val="24"/>
@@ -4202,6 +3718,16 @@
     </w:p>
     <w:p>
       <w:pPr>
+        <w:ind w:left="1170"/>
+        <w:rPr>
+          <w:rFonts w:ascii="Times New Roman" w:hAnsi="Times New Roman" w:cs="Times New Roman"/>
+          <w:sz w:val="24"/>
+          <w:szCs w:val="24"/>
+        </w:rPr>
+      </w:pPr>
+    </w:p>
+    <w:p>
+      <w:pPr>
         <w:pStyle w:val="ListParagraph"/>
         <w:numPr>
           <w:ilvl w:val="4"/>
@@ -4236,45 +3762,7 @@
           <w:sz w:val="24"/>
           <w:szCs w:val="24"/>
         </w:rPr>
-        <w:t xml:space="preserve">proposed program. Include any screening tools </w:t>
-      </w:r>
-      <w:del w:id="67" w:author="Brennan, Maureen" w:date="2017-06-14T16:01:00Z">
-        <w:r>
-          <w:rPr>
-            <w:rFonts w:ascii="Times New Roman" w:hAnsi="Times New Roman" w:cs="Times New Roman"/>
-            <w:sz w:val="24"/>
-            <w:szCs w:val="24"/>
-          </w:rPr>
-          <w:delText xml:space="preserve">(if </w:delText>
-        </w:r>
-      </w:del>
-      <w:r>
-        <w:rPr>
-          <w:rFonts w:ascii="Times New Roman" w:hAnsi="Times New Roman" w:cs="Times New Roman"/>
-          <w:sz w:val="24"/>
-          <w:szCs w:val="24"/>
-        </w:rPr>
-        <w:t>used</w:t>
-      </w:r>
-      <w:del w:id="68" w:author="Brennan, Maureen" w:date="2017-06-14T16:01:00Z">
-        <w:r>
-          <w:rPr>
-            <w:rFonts w:ascii="Times New Roman" w:hAnsi="Times New Roman" w:cs="Times New Roman"/>
-            <w:sz w:val="24"/>
-            <w:szCs w:val="24"/>
-          </w:rPr>
-          <w:delText>)</w:delText>
-        </w:r>
-      </w:del>
-      <w:bookmarkStart w:id="69" w:name="_GoBack"/>
-      <w:bookmarkEnd w:id="69"/>
-      <w:r>
-        <w:rPr>
-          <w:rFonts w:ascii="Times New Roman" w:hAnsi="Times New Roman" w:cs="Times New Roman"/>
-          <w:sz w:val="24"/>
-          <w:szCs w:val="24"/>
-        </w:rPr>
-        <w:t xml:space="preserve">. </w:t>
+        <w:t xml:space="preserve">proposed program. Include any screening tools (if used). </w:t>
       </w:r>
     </w:p>
     <w:p>
@@ -4332,15 +3820,7 @@
           <w:sz w:val="24"/>
           <w:szCs w:val="24"/>
         </w:rPr>
-        <w:t>Be sure to address all aspects of the Direct Services Pr</w:t>
-      </w:r>
-      <w:r>
-        <w:rPr>
-          <w:rFonts w:ascii="Times New Roman" w:hAnsi="Times New Roman" w:cs="Times New Roman"/>
-          <w:sz w:val="24"/>
-          <w:szCs w:val="24"/>
-        </w:rPr>
-        <w:t xml:space="preserve">ogram Design outlined on </w:t>
+        <w:t xml:space="preserve">Be sure to address all aspects </w:t>
       </w:r>
       <w:r>
         <w:rPr>
@@ -4349,23 +3829,7 @@
           <w:szCs w:val="24"/>
         </w:rPr>
         <w:lastRenderedPageBreak/>
-        <w:t>page 9-11</w:t>
-      </w:r>
-      <w:r>
-        <w:rPr>
-          <w:rFonts w:ascii="Times New Roman" w:hAnsi="Times New Roman" w:cs="Times New Roman"/>
-          <w:sz w:val="24"/>
-          <w:szCs w:val="24"/>
-        </w:rPr>
-        <w:t xml:space="preserve"> of the NOFO</w:t>
-      </w:r>
-      <w:r>
-        <w:rPr>
-          <w:rFonts w:ascii="Times New Roman" w:hAnsi="Times New Roman" w:cs="Times New Roman"/>
-          <w:sz w:val="24"/>
-          <w:szCs w:val="24"/>
-        </w:rPr>
-        <w:t>.</w:t>
+        <w:t>of the Direct Services Program Design outlined on page 16 of the NOFO</w:t>
       </w:r>
     </w:p>
     <w:p>
@@ -4479,23 +3943,7 @@
           <w:sz w:val="24"/>
           <w:szCs w:val="24"/>
         </w:rPr>
-        <w:t>Be sure to address all aspects of the Direct Services Pr</w:t>
-      </w:r>
-      <w:r>
-        <w:rPr>
-          <w:rFonts w:ascii="Times New Roman" w:hAnsi="Times New Roman" w:cs="Times New Roman"/>
-          <w:sz w:val="24"/>
-          <w:szCs w:val="24"/>
-        </w:rPr>
-        <w:t>ogram Design outlined on page 9-11</w:t>
-      </w:r>
-      <w:r>
-        <w:rPr>
-          <w:rFonts w:ascii="Times New Roman" w:hAnsi="Times New Roman" w:cs="Times New Roman"/>
-          <w:sz w:val="24"/>
-          <w:szCs w:val="24"/>
-        </w:rPr>
-        <w:t xml:space="preserve"> of the NOFO.</w:t>
+        <w:t>Be sure to address all aspects of the Direct Services Program Design outlined on page 16 of the NOFO.</w:t>
       </w:r>
     </w:p>
     <w:p>
@@ -4650,7 +4098,6 @@
           <w:sz w:val="24"/>
           <w:szCs w:val="24"/>
         </w:rPr>
-        <w:lastRenderedPageBreak/>
         <w:t>e.</w:t>
       </w:r>
       <w:r>
@@ -4719,9 +4166,6 @@
       </w:pPr>
       <w:r>
         <w:t xml:space="preserve">Describe lessons learned during service provision and how these lessons impacted program design. Include at least one example and implication for program design. </w:t>
-      </w:r>
-      <w:r>
-        <w:br/>
       </w:r>
     </w:p>
     <w:p>
@@ -4844,23 +4288,7 @@
           <w:sz w:val="24"/>
           <w:szCs w:val="24"/>
         </w:rPr>
-        <w:t xml:space="preserve">the working relationship between the applicant agency and </w:t>
-      </w:r>
-      <w:r>
-        <w:rPr>
-          <w:rFonts w:ascii="Times New Roman" w:hAnsi="Times New Roman" w:cs="Times New Roman"/>
-          <w:sz w:val="24"/>
-          <w:szCs w:val="24"/>
-        </w:rPr>
-        <w:tab/>
-      </w:r>
-      <w:r>
-        <w:rPr>
-          <w:rFonts w:ascii="Times New Roman" w:hAnsi="Times New Roman" w:cs="Times New Roman"/>
-          <w:sz w:val="24"/>
-          <w:szCs w:val="24"/>
-        </w:rPr>
-        <w:t xml:space="preserve">experienced domestic and sexual violence </w:t>
+        <w:t xml:space="preserve">the working relationship between the applicant agency and experienced domestic and sexual violence </w:t>
       </w:r>
       <w:r>
         <w:rPr>
@@ -4876,47 +4304,15 @@
           <w:sz w:val="24"/>
           <w:szCs w:val="24"/>
         </w:rPr>
-        <w:t xml:space="preserve">Include length, frequency </w:t>
-      </w:r>
-      <w:r>
-        <w:rPr>
-          <w:rFonts w:ascii="Times New Roman" w:hAnsi="Times New Roman" w:cs="Times New Roman"/>
-          <w:sz w:val="24"/>
-          <w:szCs w:val="24"/>
-        </w:rPr>
-        <w:tab/>
-      </w:r>
-      <w:r>
-        <w:rPr>
-          <w:rFonts w:ascii="Times New Roman" w:hAnsi="Times New Roman" w:cs="Times New Roman"/>
-          <w:sz w:val="24"/>
-          <w:szCs w:val="24"/>
-        </w:rPr>
-        <w:t xml:space="preserve">of meetings and at least one example of collaboration. </w:t>
-      </w:r>
-      <w:r>
-        <w:rPr>
-          <w:rFonts w:ascii="Times New Roman" w:hAnsi="Times New Roman" w:cs="Times New Roman"/>
-          <w:sz w:val="24"/>
-          <w:szCs w:val="24"/>
-        </w:rPr>
-        <w:t xml:space="preserve">Include a written letter of </w:t>
-      </w:r>
-      <w:r>
-        <w:rPr>
-          <w:rFonts w:ascii="Times New Roman" w:hAnsi="Times New Roman" w:cs="Times New Roman"/>
-          <w:sz w:val="24"/>
-          <w:szCs w:val="24"/>
-        </w:rPr>
-        <w:tab/>
-      </w:r>
-      <w:r>
-        <w:rPr>
-          <w:rFonts w:ascii="Times New Roman" w:hAnsi="Times New Roman" w:cs="Times New Roman"/>
-          <w:sz w:val="24"/>
-          <w:szCs w:val="24"/>
-        </w:rPr>
-        <w:t xml:space="preserve">agreement </w:t>
+        <w:t xml:space="preserve">Include length, frequency of meetings and at least one example of collaboration. </w:t>
+      </w:r>
+      <w:r>
+        <w:rPr>
+          <w:rFonts w:ascii="Times New Roman" w:hAnsi="Times New Roman" w:cs="Times New Roman"/>
+          <w:sz w:val="24"/>
+          <w:szCs w:val="24"/>
+        </w:rPr>
+        <w:t xml:space="preserve">Include a written letter of agreement </w:t>
       </w:r>
       <w:r>
         <w:rPr>
@@ -4932,23 +4328,7 @@
           <w:sz w:val="24"/>
           <w:szCs w:val="24"/>
         </w:rPr>
-        <w:t xml:space="preserve">provide </w:t>
-      </w:r>
-      <w:r>
-        <w:rPr>
-          <w:rFonts w:ascii="Times New Roman" w:hAnsi="Times New Roman" w:cs="Times New Roman"/>
-          <w:sz w:val="24"/>
-          <w:szCs w:val="24"/>
-        </w:rPr>
-        <w:tab/>
-      </w:r>
-      <w:r>
-        <w:rPr>
-          <w:rFonts w:ascii="Times New Roman" w:hAnsi="Times New Roman" w:cs="Times New Roman"/>
-          <w:sz w:val="24"/>
-          <w:szCs w:val="24"/>
-        </w:rPr>
-        <w:t>consultation and/or training</w:t>
+        <w:t>provide consultation and/or training</w:t>
       </w:r>
       <w:r>
         <w:rPr>
@@ -4972,23 +4352,7 @@
           <w:sz w:val="24"/>
           <w:szCs w:val="24"/>
         </w:rPr>
-        <w:t xml:space="preserve"> where </w:t>
-      </w:r>
-      <w:r>
-        <w:rPr>
-          <w:rFonts w:ascii="Times New Roman" w:hAnsi="Times New Roman" w:cs="Times New Roman"/>
-          <w:sz w:val="24"/>
-          <w:szCs w:val="24"/>
-        </w:rPr>
-        <w:tab/>
-      </w:r>
-      <w:r>
-        <w:rPr>
-          <w:rFonts w:ascii="Times New Roman" w:hAnsi="Times New Roman" w:cs="Times New Roman"/>
-          <w:sz w:val="24"/>
-          <w:szCs w:val="24"/>
-        </w:rPr>
-        <w:t>appropriate.</w:t>
+        <w:t xml:space="preserve"> where appropriate.</w:t>
       </w:r>
       <w:r>
         <w:rPr>
@@ -5004,23 +4368,7 @@
           <w:sz w:val="24"/>
           <w:szCs w:val="24"/>
         </w:rPr>
-        <w:t xml:space="preserve">In addition, if applicable, describe the types of victimization that </w:t>
-      </w:r>
-      <w:r>
-        <w:rPr>
-          <w:rFonts w:ascii="Times New Roman" w:hAnsi="Times New Roman" w:cs="Times New Roman"/>
-          <w:sz w:val="24"/>
-          <w:szCs w:val="24"/>
-        </w:rPr>
-        <w:tab/>
-      </w:r>
-      <w:r>
-        <w:rPr>
-          <w:rFonts w:ascii="Times New Roman" w:hAnsi="Times New Roman" w:cs="Times New Roman"/>
-          <w:sz w:val="24"/>
-          <w:szCs w:val="24"/>
-        </w:rPr>
-        <w:t xml:space="preserve">the applicant agency would need to </w:t>
+        <w:t xml:space="preserve">In addition, if applicable, describe the types of victimization that the applicant agency would need to </w:t>
       </w:r>
       <w:r>
         <w:rPr>
@@ -5049,7 +4397,7 @@
         <w:pStyle w:val="ListParagraph"/>
         <w:numPr>
           <w:ilvl w:val="0"/>
-          <w:numId w:val="21"/>
+          <w:numId w:val="18"/>
         </w:numPr>
         <w:rPr>
           <w:rFonts w:ascii="Times New Roman" w:hAnsi="Times New Roman" w:cs="Times New Roman"/>
@@ -5130,53 +4478,53 @@
           <w:sz w:val="24"/>
           <w:szCs w:val="24"/>
         </w:rPr>
+        <w:tab/>
+        <w:t>___</w:t>
+      </w:r>
+      <w:r>
+        <w:rPr>
+          <w:rFonts w:ascii="Times New Roman" w:hAnsi="Times New Roman" w:cs="Times New Roman"/>
+          <w:color w:val="auto"/>
+          <w:sz w:val="24"/>
+          <w:szCs w:val="24"/>
+        </w:rPr>
+        <w:t xml:space="preserve"> </w:t>
+      </w:r>
+      <w:r>
+        <w:rPr>
+          <w:rFonts w:ascii="Times New Roman" w:hAnsi="Times New Roman" w:cs="Times New Roman"/>
+          <w:color w:val="auto"/>
+          <w:sz w:val="24"/>
+          <w:szCs w:val="24"/>
+        </w:rPr>
+        <w:t>Group Support</w:t>
+      </w:r>
+    </w:p>
+    <w:p>
+      <w:pPr>
+        <w:ind w:left="1710" w:hanging="270"/>
+        <w:rPr>
+          <w:rFonts w:ascii="Times New Roman" w:hAnsi="Times New Roman" w:cs="Times New Roman"/>
+          <w:color w:val="auto"/>
+          <w:sz w:val="24"/>
+          <w:szCs w:val="24"/>
+        </w:rPr>
+      </w:pPr>
+      <w:r>
+        <w:rPr>
+          <w:rFonts w:ascii="Times New Roman" w:hAnsi="Times New Roman" w:cs="Times New Roman"/>
+          <w:color w:val="auto"/>
+          <w:sz w:val="24"/>
+          <w:szCs w:val="24"/>
+        </w:rPr>
         <w:lastRenderedPageBreak/>
         <w:tab/>
-        <w:t>___</w:t>
-      </w:r>
-      <w:r>
-        <w:rPr>
-          <w:rFonts w:ascii="Times New Roman" w:hAnsi="Times New Roman" w:cs="Times New Roman"/>
-          <w:color w:val="auto"/>
-          <w:sz w:val="24"/>
-          <w:szCs w:val="24"/>
-        </w:rPr>
-        <w:t xml:space="preserve"> </w:t>
-      </w:r>
-      <w:r>
-        <w:rPr>
-          <w:rFonts w:ascii="Times New Roman" w:hAnsi="Times New Roman" w:cs="Times New Roman"/>
-          <w:color w:val="auto"/>
-          <w:sz w:val="24"/>
-          <w:szCs w:val="24"/>
-        </w:rPr>
-        <w:t>Group Support</w:t>
+        <w:t>___ Therapy</w:t>
       </w:r>
     </w:p>
     <w:p>
       <w:pPr>
         <w:ind w:left="1710" w:hanging="270"/>
-        <w:rPr>
-          <w:rFonts w:ascii="Times New Roman" w:hAnsi="Times New Roman" w:cs="Times New Roman"/>
-          <w:color w:val="auto"/>
-          <w:sz w:val="24"/>
-          <w:szCs w:val="24"/>
-        </w:rPr>
-      </w:pPr>
-      <w:r>
-        <w:rPr>
-          <w:rFonts w:ascii="Times New Roman" w:hAnsi="Times New Roman" w:cs="Times New Roman"/>
-          <w:color w:val="auto"/>
-          <w:sz w:val="24"/>
-          <w:szCs w:val="24"/>
-        </w:rPr>
-        <w:tab/>
-        <w:t>___ Therapy</w:t>
-      </w:r>
-    </w:p>
-    <w:p>
-      <w:pPr>
-        <w:ind w:left="1710" w:hanging="270"/>
         <w:jc w:val="left"/>
         <w:rPr>
           <w:rFonts w:ascii="Times New Roman" w:hAnsi="Times New Roman" w:cs="Times New Roman"/>
@@ -5212,15 +4560,6 @@
           <w:szCs w:val="24"/>
         </w:rPr>
         <w:t xml:space="preserve"> Counseling</w:t>
-      </w:r>
-      <w:r>
-        <w:rPr>
-          <w:rFonts w:ascii="Times New Roman" w:hAnsi="Times New Roman" w:cs="Times New Roman"/>
-          <w:color w:val="auto"/>
-          <w:sz w:val="24"/>
-          <w:szCs w:val="24"/>
-        </w:rPr>
-        <w:br/>
       </w:r>
     </w:p>
     <w:p>
@@ -5228,7 +4567,7 @@
         <w:pStyle w:val="ListParagraph"/>
         <w:numPr>
           <w:ilvl w:val="0"/>
-          <w:numId w:val="21"/>
+          <w:numId w:val="18"/>
         </w:numPr>
         <w:jc w:val="left"/>
         <w:rPr>
@@ -5253,7 +4592,7 @@
           <w:sz w:val="24"/>
           <w:szCs w:val="24"/>
         </w:rPr>
-        <w:t>provided</w:t>
+        <w:t>provided.</w:t>
       </w:r>
       <w:r>
         <w:rPr>
@@ -5262,16 +4601,7 @@
           <w:sz w:val="24"/>
           <w:szCs w:val="24"/>
         </w:rPr>
-        <w:t>, i</w:t>
-      </w:r>
-      <w:r>
-        <w:rPr>
-          <w:rFonts w:ascii="Times New Roman" w:hAnsi="Times New Roman" w:cs="Times New Roman"/>
-          <w:color w:val="auto"/>
-          <w:sz w:val="24"/>
-          <w:szCs w:val="24"/>
-        </w:rPr>
-        <w:t xml:space="preserve">ncluding, but not limited to, how it will be determined that clients’ need proposed additional services; when and where services will be provided. </w:t>
+        <w:t xml:space="preserve"> Including, but not limited to, how it will be determined that clients’ need proposed additional services; when and where services will be provided. </w:t>
       </w:r>
       <w:r>
         <w:rPr>
@@ -5404,6 +4734,19 @@
           <w:color w:val="auto"/>
         </w:rPr>
       </w:pPr>
+    </w:p>
+    <w:p>
+      <w:pPr>
+        <w:pStyle w:val="Heading2"/>
+        <w:tabs>
+          <w:tab w:val="clear" w:pos="720"/>
+        </w:tabs>
+        <w:ind w:left="1710" w:firstLine="0"/>
+        <w:jc w:val="left"/>
+        <w:rPr>
+          <w:color w:val="auto"/>
+        </w:rPr>
+      </w:pPr>
       <w:r>
         <w:rPr>
           <w:color w:val="auto"/>
@@ -5430,7 +4773,7 @@
         <w:pStyle w:val="Heading2"/>
         <w:numPr>
           <w:ilvl w:val="0"/>
-          <w:numId w:val="21"/>
+          <w:numId w:val="18"/>
         </w:numPr>
         <w:tabs>
           <w:tab w:val="clear" w:pos="720"/>
@@ -5447,7 +4790,7 @@
         <w:pStyle w:val="Heading2"/>
         <w:numPr>
           <w:ilvl w:val="0"/>
-          <w:numId w:val="21"/>
+          <w:numId w:val="18"/>
         </w:numPr>
         <w:tabs>
           <w:tab w:val="clear" w:pos="720"/>
@@ -5477,7 +4820,7 @@
         <w:pStyle w:val="ListParagraph"/>
         <w:numPr>
           <w:ilvl w:val="0"/>
-          <w:numId w:val="21"/>
+          <w:numId w:val="18"/>
         </w:numPr>
       </w:pPr>
       <w:r>
@@ -5494,23 +4837,15 @@
           <w:sz w:val="24"/>
           <w:szCs w:val="24"/>
         </w:rPr>
-        <w:t xml:space="preserve">incorporate </w:t>
-      </w:r>
-      <w:r>
-        <w:rPr>
-          <w:rFonts w:ascii="Times New Roman" w:hAnsi="Times New Roman" w:cs="Times New Roman"/>
-          <w:sz w:val="24"/>
-          <w:szCs w:val="24"/>
-        </w:rPr>
-        <w:t xml:space="preserve">trauma-informed care </w:t>
-      </w:r>
-      <w:r>
-        <w:rPr>
-          <w:rFonts w:ascii="Times New Roman" w:hAnsi="Times New Roman" w:cs="Times New Roman"/>
-          <w:sz w:val="24"/>
-          <w:szCs w:val="24"/>
-        </w:rPr>
-        <w:t>as outlined in Attachment A.</w:t>
+        <w:t>incorporate Trauma-Informed C</w:t>
+      </w:r>
+      <w:r>
+        <w:rPr>
+          <w:rFonts w:ascii="Times New Roman" w:hAnsi="Times New Roman" w:cs="Times New Roman"/>
+          <w:sz w:val="24"/>
+          <w:szCs w:val="24"/>
+        </w:rPr>
+        <w:t>are as outlined in Attachment A.</w:t>
       </w:r>
       <w:r>
         <w:rPr>
@@ -5533,7 +4868,7 @@
         <w:pStyle w:val="Heading2"/>
         <w:numPr>
           <w:ilvl w:val="0"/>
-          <w:numId w:val="21"/>
+          <w:numId w:val="18"/>
         </w:numPr>
         <w:tabs>
           <w:tab w:val="clear" w:pos="720"/>
@@ -5556,7 +4891,7 @@
         <w:pStyle w:val="ListParagraph"/>
         <w:numPr>
           <w:ilvl w:val="0"/>
-          <w:numId w:val="21"/>
+          <w:numId w:val="18"/>
         </w:numPr>
         <w:rPr>
           <w:rFonts w:ascii="Times New Roman" w:hAnsi="Times New Roman" w:cs="Times New Roman"/>
@@ -5597,6 +4932,24 @@
         <w:lastRenderedPageBreak/>
         <w:t xml:space="preserve">venues and past experience in this activity. If addressing an underserved group, describe activities focused on reaching underserved groups. </w:t>
       </w:r>
+    </w:p>
+    <w:p>
+      <w:pPr>
+        <w:pStyle w:val="ListParagraph"/>
+        <w:ind w:left="1729"/>
+      </w:pPr>
+    </w:p>
+    <w:p>
+      <w:pPr>
+        <w:pStyle w:val="ListParagraph"/>
+        <w:ind w:left="1710"/>
+        <w:jc w:val="left"/>
+        <w:rPr>
+          <w:rFonts w:ascii="Times New Roman" w:hAnsi="Times New Roman" w:cs="Times New Roman"/>
+          <w:sz w:val="24"/>
+          <w:szCs w:val="24"/>
+        </w:rPr>
+      </w:pPr>
     </w:p>
     <w:p>
       <w:pPr>
@@ -5622,19 +4975,10 @@
         <w:t xml:space="preserve">. Please complete the Stakeholder group </w:t>
       </w:r>
       <w:r>
-        <w:t xml:space="preserve">section </w:t>
-      </w:r>
-      <w:r>
-        <w:t>if appropriate for</w:t>
-      </w:r>
-      <w:r>
-        <w:t xml:space="preserve"> </w:t>
-      </w:r>
-      <w:r>
-        <w:t xml:space="preserve">the </w:t>
-      </w:r>
-      <w:r>
-        <w:t>proposed program.</w:t>
+        <w:t xml:space="preserve">section below if </w:t>
+      </w:r>
+      <w:r>
+        <w:t>included in proposed program.</w:t>
       </w:r>
       <w:r>
         <w:t xml:space="preserve"> (A bonus 5</w:t>
@@ -5675,19 +5019,7 @@
         <w:jc w:val="left"/>
       </w:pPr>
       <w:r>
-        <w:t>Describe the group that will work to achieve inter-agency collaboration to ensure efficient and effective victim services. Include proposed members agencies, frequency of meetings</w:t>
-      </w:r>
-      <w:r>
-        <w:t>,</w:t>
-      </w:r>
-      <w:r>
-        <w:t xml:space="preserve"> and how the group will address the required activities. Please include whether this is a new or existing group. If existing, please describe the group’s previous activities, accomplishments</w:t>
-      </w:r>
-      <w:r>
-        <w:t>,</w:t>
-      </w:r>
-      <w:r>
-        <w:t xml:space="preserve"> and how the proposed program needs will be incorporated into the existing group. If applicant is addressing an underserved group, include how underserved groups will be represented on the Stakeholder group.</w:t>
+        <w:t>Describe the group that will work to achieve inter-agency collaboration to ensure efficient and effective victim services. Include proposed members agencies, frequency of meetings and how the group will address the required activities. Please include whether this is a new or existing group. If existing, please describe the group’s previous activities, accomplishments and how the proposed program needs will be incorporated into the existing group. If applicant is addressing an underserved group, include how underserved groups will be represented on the Stakeholder group.</w:t>
       </w:r>
     </w:p>
     <w:p>
@@ -6362,21 +5694,7 @@
                 <w:sz w:val="22"/>
                 <w:szCs w:val="22"/>
               </w:rPr>
-              <w:t xml:space="preserve"> </w:t>
-            </w:r>
-            <w:r>
-              <w:rPr>
-                <w:sz w:val="22"/>
-                <w:szCs w:val="22"/>
-              </w:rPr>
-              <w:t xml:space="preserve">day </w:t>
-            </w:r>
-            <w:r>
-              <w:rPr>
-                <w:sz w:val="22"/>
-                <w:szCs w:val="22"/>
-              </w:rPr>
-              <w:t>of every quarter</w:t>
+              <w:t xml:space="preserve"> of every quarter</w:t>
             </w:r>
           </w:p>
         </w:tc>
@@ -6446,21 +5764,7 @@
                 <w:sz w:val="22"/>
                 <w:szCs w:val="22"/>
               </w:rPr>
-              <w:t xml:space="preserve"> </w:t>
-            </w:r>
-            <w:r>
-              <w:rPr>
-                <w:sz w:val="22"/>
-                <w:szCs w:val="22"/>
-              </w:rPr>
-              <w:t xml:space="preserve">day </w:t>
-            </w:r>
-            <w:r>
-              <w:rPr>
-                <w:sz w:val="22"/>
-                <w:szCs w:val="22"/>
-              </w:rPr>
-              <w:t>of every quarter</w:t>
+              <w:t xml:space="preserve"> of every quarter</w:t>
             </w:r>
           </w:p>
         </w:tc>
@@ -6506,12 +5810,6 @@
         </w:rPr>
         <w:t>(2-4 pages not including attachments)</w:t>
       </w:r>
-      <w:r>
-        <w:rPr>
-          <w:i/>
-        </w:rPr>
-        <w:br/>
-      </w:r>
     </w:p>
     <w:p>
       <w:pPr>
@@ -6540,7 +5838,6 @@
         <w:jc w:val="left"/>
       </w:pPr>
       <w:r>
-        <w:lastRenderedPageBreak/>
         <w:t xml:space="preserve">B.  </w:t>
       </w:r>
       <w:r>
@@ -6614,6 +5911,7 @@
         <w:jc w:val="left"/>
       </w:pPr>
       <w:r>
+        <w:lastRenderedPageBreak/>
         <w:t>D.</w:t>
       </w:r>
       <w:r>
@@ -6637,7 +5935,6 @@
         <w:jc w:val="left"/>
       </w:pPr>
       <w:r>
-        <w:lastRenderedPageBreak/>
         <w:t>E.</w:t>
       </w:r>
       <w:r>
@@ -6651,21 +5948,21 @@
         <w:t xml:space="preserve"> how the applicant utilizes volunteers</w:t>
       </w:r>
       <w:r>
+        <w:t>,</w:t>
+      </w:r>
+      <w:r>
+        <w:t xml:space="preserve"> and </w:t>
+      </w:r>
+      <w:r>
+        <w:t>how the proposed program will utilize volunteers</w:t>
+      </w:r>
+      <w:r>
+        <w:t>.</w:t>
+      </w:r>
+      <w:r>
         <w:t xml:space="preserve"> </w:t>
       </w:r>
       <w:r>
-        <w:t xml:space="preserve">and </w:t>
-      </w:r>
-      <w:r>
-        <w:t>how the proposed program will utilize volunteers</w:t>
-      </w:r>
-      <w:r>
-        <w:t>.</w:t>
-      </w:r>
-      <w:r>
-        <w:t xml:space="preserve"> </w:t>
-      </w:r>
-      <w:r>
         <w:t xml:space="preserve">Describe how many FTE volunteer staff are used by your agency as a whole. </w:t>
       </w:r>
       <w:r>
@@ -6681,13 +5978,7 @@
         <w:t>training</w:t>
       </w:r>
       <w:r>
-        <w:t>s</w:t>
-      </w:r>
-      <w:r>
-        <w:t xml:space="preserve"> planned</w:t>
-      </w:r>
-      <w:r>
-        <w:t xml:space="preserve"> for </w:t>
+        <w:t xml:space="preserve">s for </w:t>
       </w:r>
       <w:r>
         <w:t xml:space="preserve">program </w:t>
@@ -6718,25 +6009,16 @@
         <w:t xml:space="preserve">F. </w:t>
       </w:r>
       <w:r>
-        <w:t xml:space="preserve">Complete chart below by </w:t>
-      </w:r>
-      <w:r>
-        <w:t xml:space="preserve">listing </w:t>
-      </w:r>
-      <w:r>
-        <w:t>staff by the function(s) performed</w:t>
-      </w:r>
-      <w:r>
-        <w:t xml:space="preserve"> (</w:t>
-      </w:r>
-      <w:r>
-        <w:t>not by title or location</w:t>
-      </w:r>
-      <w:r>
-        <w:t>)</w:t>
-      </w:r>
-      <w:r>
-        <w:t xml:space="preserve">. </w:t>
+        <w:t>Complete chart below by r</w:t>
+      </w:r>
+      <w:r>
+        <w:t>eport</w:t>
+      </w:r>
+      <w:r>
+        <w:t>ing</w:t>
+      </w:r>
+      <w:r>
+        <w:t xml:space="preserve"> staff by the function(s) performed, not by title or location. </w:t>
       </w:r>
     </w:p>
     <w:p/>
@@ -6748,22 +6030,10 @@
       </w:pPr>
       <w:r>
         <w:lastRenderedPageBreak/>
-        <w:t xml:space="preserve">Also report employees who are part-time and/or </w:t>
-      </w:r>
-      <w:r>
-        <w:t xml:space="preserve">will be </w:t>
-      </w:r>
-      <w:r>
-        <w:t xml:space="preserve">only partially funded and </w:t>
-      </w:r>
-      <w:r>
-        <w:t>any consultants/contractors</w:t>
-      </w:r>
-      <w:r>
-        <w:t xml:space="preserve"> that will be funded with the grant</w:t>
-      </w:r>
-      <w:r>
-        <w:t xml:space="preserve">. Include employees and consultants who are funded with any </w:t>
+        <w:t xml:space="preserve">Also report employees who are part-time and/or only partially funded with these funds and </w:t>
+      </w:r>
+      <w:r>
+        <w:t xml:space="preserve">any consultants/contractors. Include employees and consultants who are funded with any </w:t>
       </w:r>
       <w:r>
         <w:t>required grant match.</w:t>
@@ -6789,21 +6059,18 @@
           <w:b/>
           <w:u w:val="single"/>
         </w:rPr>
-        <w:br/>
-      </w:r>
-      <w:r>
-        <w:rPr>
-          <w:b/>
-          <w:u w:val="single"/>
-        </w:rPr>
         <w:t xml:space="preserve">All activities provided by the following staff must be fully explained in the budget narrative. </w:t>
       </w:r>
-      <w:r>
-        <w:br/>
-      </w:r>
-      <w:r>
-        <w:br/>
-      </w:r>
+    </w:p>
+    <w:p>
+      <w:pPr>
+        <w:pStyle w:val="Heading2"/>
+        <w:tabs>
+          <w:tab w:val="clear" w:pos="720"/>
+        </w:tabs>
+        <w:ind w:left="720" w:hanging="360"/>
+        <w:jc w:val="left"/>
+      </w:pPr>
     </w:p>
     <w:tbl>
       <w:tblPr>
@@ -10700,33 +9967,6 @@
     </w:sectPr>
   </w:body>
 </w:document>
-</file>
-
-<file path=word/comments.xml><?xml version="1.0" encoding="utf-8"?>
-<w:comments xmlns:wpc="http://schemas.microsoft.com/office/word/2010/wordprocessingCanvas" xmlns:mc="http://schemas.openxmlformats.org/markup-compatibility/2006" xmlns:o="urn:schemas-microsoft-com:office:office" xmlns:r="http://schemas.openxmlformats.org/officeDocument/2006/relationships" xmlns:m="http://schemas.openxmlformats.org/officeDocument/2006/math" xmlns:v="urn:schemas-microsoft-com:vml" xmlns:wp14="http://schemas.microsoft.com/office/word/2010/wordprocessingDrawing" xmlns:wp="http://schemas.openxmlformats.org/drawingml/2006/wordprocessingDrawing" xmlns:w10="urn:schemas-microsoft-com:office:word" xmlns:w="http://schemas.openxmlformats.org/wordprocessingml/2006/main" xmlns:w14="http://schemas.microsoft.com/office/word/2010/wordml" xmlns:w15="http://schemas.microsoft.com/office/word/2012/wordml" xmlns:wpg="http://schemas.microsoft.com/office/word/2010/wordprocessingGroup" xmlns:wpi="http://schemas.microsoft.com/office/word/2010/wordprocessingInk" xmlns:wne="http://schemas.microsoft.com/office/word/2006/wordml" xmlns:wps="http://schemas.microsoft.com/office/word/2010/wordprocessingShape" mc:Ignorable="w14 w15 wp14">
-  <w:comment w:id="2" w:author="Brennan, Maureen" w:date="2017-06-14T16:01:00Z" w:initials="BM">
-    <w:p>
-      <w:pPr>
-        <w:pStyle w:val="CommentText"/>
-      </w:pPr>
-      <w:r>
-        <w:rPr>
-          <w:rStyle w:val="CommentReference"/>
-        </w:rPr>
-        <w:annotationRef/>
-      </w:r>
-      <w:r>
-        <w:t>Reshma: this is no longer necessary.</w:t>
-      </w:r>
-    </w:p>
-  </w:comment>
-</w:comments>
-</file>
-
-<file path=word/commentsExtended.xml><?xml version="1.0" encoding="utf-8"?>
-<w15:commentsEx xmlns:wpc="http://schemas.microsoft.com/office/word/2010/wordprocessingCanvas" xmlns:mc="http://schemas.openxmlformats.org/markup-compatibility/2006" xmlns:o="urn:schemas-microsoft-com:office:office" xmlns:r="http://schemas.openxmlformats.org/officeDocument/2006/relationships" xmlns:m="http://schemas.openxmlformats.org/officeDocument/2006/math" xmlns:v="urn:schemas-microsoft-com:vml" xmlns:wp14="http://schemas.microsoft.com/office/word/2010/wordprocessingDrawing" xmlns:wp="http://schemas.openxmlformats.org/drawingml/2006/wordprocessingDrawing" xmlns:w10="urn:schemas-microsoft-com:office:word" xmlns:w="http://schemas.openxmlformats.org/wordprocessingml/2006/main" xmlns:w14="http://schemas.microsoft.com/office/word/2010/wordml" xmlns:w15="http://schemas.microsoft.com/office/word/2012/wordml" xmlns:wpg="http://schemas.microsoft.com/office/word/2010/wordprocessingGroup" xmlns:wpi="http://schemas.microsoft.com/office/word/2010/wordprocessingInk" xmlns:wne="http://schemas.microsoft.com/office/word/2006/wordml" xmlns:wps="http://schemas.microsoft.com/office/word/2010/wordprocessingShape" mc:Ignorable="w14 w15 wp14">
-  <w15:commentEx w15:paraId="0B817138" w15:done="0"/>
-</w15:commentsEx>
 </file>
 
 <file path=word/endnotes.xml><?xml version="1.0" encoding="utf-8"?>
@@ -10830,7 +10070,7 @@
         <w:sz w:val="24"/>
         <w:szCs w:val="24"/>
       </w:rPr>
-      <w:t>PROGRAM NARRATIVE</w:t>
+      <w:t>Program Narrative</w:t>
     </w:r>
   </w:p>
   <w:p>
@@ -11720,7 +10960,7 @@
       <w:lvlText w:val="%1."/>
       <w:lvlJc w:val="left"/>
       <w:pPr>
-        <w:ind w:left="1710" w:hanging="360"/>
+        <w:ind w:left="1729" w:hanging="360"/>
       </w:pPr>
       <w:rPr>
         <w:rFonts w:hint="default"/>
@@ -12167,95 +11407,6 @@
     </w:lvl>
   </w:abstractNum>
   <w:abstractNum w:abstractNumId="14">
-    <w:nsid w:val="3167741F"/>
-    <w:multiLevelType w:val="hybridMultilevel"/>
-    <w:tmpl w:val="3676A6BE"/>
-    <w:lvl w:ilvl="0" w:tplc="39E2F360">
-      <w:start w:val="2"/>
-      <w:numFmt w:val="lowerLetter"/>
-      <w:lvlText w:val="%1."/>
-      <w:lvlJc w:val="left"/>
-      <w:pPr>
-        <w:ind w:left="1710" w:hanging="360"/>
-      </w:pPr>
-      <w:rPr>
-        <w:rFonts w:hint="default"/>
-      </w:rPr>
-    </w:lvl>
-    <w:lvl w:ilvl="1" w:tplc="04090019" w:tentative="1">
-      <w:start w:val="1"/>
-      <w:numFmt w:val="lowerLetter"/>
-      <w:lvlText w:val="%2."/>
-      <w:lvlJc w:val="left"/>
-      <w:pPr>
-        <w:ind w:left="1440" w:hanging="360"/>
-      </w:pPr>
-    </w:lvl>
-    <w:lvl w:ilvl="2" w:tplc="0409001B" w:tentative="1">
-      <w:start w:val="1"/>
-      <w:numFmt w:val="lowerRoman"/>
-      <w:lvlText w:val="%3."/>
-      <w:lvlJc w:val="right"/>
-      <w:pPr>
-        <w:ind w:left="2160" w:hanging="180"/>
-      </w:pPr>
-    </w:lvl>
-    <w:lvl w:ilvl="3" w:tplc="0409000F" w:tentative="1">
-      <w:start w:val="1"/>
-      <w:numFmt w:val="decimal"/>
-      <w:lvlText w:val="%4."/>
-      <w:lvlJc w:val="left"/>
-      <w:pPr>
-        <w:ind w:left="2880" w:hanging="360"/>
-      </w:pPr>
-    </w:lvl>
-    <w:lvl w:ilvl="4" w:tplc="04090019" w:tentative="1">
-      <w:start w:val="1"/>
-      <w:numFmt w:val="lowerLetter"/>
-      <w:lvlText w:val="%5."/>
-      <w:lvlJc w:val="left"/>
-      <w:pPr>
-        <w:ind w:left="3600" w:hanging="360"/>
-      </w:pPr>
-    </w:lvl>
-    <w:lvl w:ilvl="5" w:tplc="0409001B" w:tentative="1">
-      <w:start w:val="1"/>
-      <w:numFmt w:val="lowerRoman"/>
-      <w:lvlText w:val="%6."/>
-      <w:lvlJc w:val="right"/>
-      <w:pPr>
-        <w:ind w:left="4320" w:hanging="180"/>
-      </w:pPr>
-    </w:lvl>
-    <w:lvl w:ilvl="6" w:tplc="0409000F" w:tentative="1">
-      <w:start w:val="1"/>
-      <w:numFmt w:val="decimal"/>
-      <w:lvlText w:val="%7."/>
-      <w:lvlJc w:val="left"/>
-      <w:pPr>
-        <w:ind w:left="5040" w:hanging="360"/>
-      </w:pPr>
-    </w:lvl>
-    <w:lvl w:ilvl="7" w:tplc="04090019" w:tentative="1">
-      <w:start w:val="1"/>
-      <w:numFmt w:val="lowerLetter"/>
-      <w:lvlText w:val="%8."/>
-      <w:lvlJc w:val="left"/>
-      <w:pPr>
-        <w:ind w:left="5760" w:hanging="360"/>
-      </w:pPr>
-    </w:lvl>
-    <w:lvl w:ilvl="8" w:tplc="0409001B" w:tentative="1">
-      <w:start w:val="1"/>
-      <w:numFmt w:val="lowerRoman"/>
-      <w:lvlText w:val="%9."/>
-      <w:lvlJc w:val="right"/>
-      <w:pPr>
-        <w:ind w:left="6480" w:hanging="180"/>
-      </w:pPr>
-    </w:lvl>
-  </w:abstractNum>
-  <w:abstractNum w:abstractNumId="15">
     <w:nsid w:val="383871CA"/>
     <w:multiLevelType w:val="hybridMultilevel"/>
     <w:tmpl w:val="A88A2B2A"/>
@@ -12368,7 +11519,7 @@
       </w:rPr>
     </w:lvl>
   </w:abstractNum>
-  <w:abstractNum w:abstractNumId="16">
+  <w:abstractNum w:abstractNumId="15">
     <w:nsid w:val="5F0C2222"/>
     <w:multiLevelType w:val="hybridMultilevel"/>
     <w:tmpl w:val="659CA816"/>
@@ -12481,7 +11632,7 @@
       </w:rPr>
     </w:lvl>
   </w:abstractNum>
-  <w:abstractNum w:abstractNumId="17">
+  <w:abstractNum w:abstractNumId="16">
     <w:nsid w:val="60EC1B4B"/>
     <w:multiLevelType w:val="multilevel"/>
     <w:tmpl w:val="66F43610"/>
@@ -12594,7 +11745,7 @@
       </w:rPr>
     </w:lvl>
   </w:abstractNum>
-  <w:abstractNum w:abstractNumId="18">
+  <w:abstractNum w:abstractNumId="17">
     <w:nsid w:val="6D680E4D"/>
     <w:multiLevelType w:val="multilevel"/>
     <w:tmpl w:val="BB380AC6"/>
@@ -12743,7 +11894,7 @@
       </w:rPr>
     </w:lvl>
   </w:abstractNum>
-  <w:abstractNum w:abstractNumId="19">
+  <w:abstractNum w:abstractNumId="18">
     <w:nsid w:val="6EF575A1"/>
     <w:multiLevelType w:val="hybridMultilevel"/>
     <w:tmpl w:val="4FDC03E2"/>
@@ -12845,7 +11996,7 @@
       </w:pPr>
     </w:lvl>
   </w:abstractNum>
-  <w:abstractNum w:abstractNumId="20">
+  <w:abstractNum w:abstractNumId="19">
     <w:nsid w:val="72BF60DD"/>
     <w:multiLevelType w:val="multilevel"/>
     <w:tmpl w:val="8DB4AD0E"/>
@@ -12995,13 +12146,13 @@
     </w:lvl>
   </w:abstractNum>
   <w:num w:numId="1">
-    <w:abstractNumId w:val="17"/>
+    <w:abstractNumId w:val="16"/>
   </w:num>
   <w:num w:numId="2">
     <w:abstractNumId w:val="10"/>
   </w:num>
   <w:num w:numId="3">
-    <w:abstractNumId w:val="18"/>
+    <w:abstractNumId w:val="17"/>
     <w:lvlOverride w:ilvl="1">
       <w:lvl w:ilvl="1">
         <w:numFmt w:val="bullet"/>
@@ -13021,7 +12172,7 @@
     </w:lvlOverride>
   </w:num>
   <w:num w:numId="4">
-    <w:abstractNumId w:val="20"/>
+    <w:abstractNumId w:val="19"/>
     <w:lvlOverride w:ilvl="1">
       <w:lvl w:ilvl="1">
         <w:numFmt w:val="bullet"/>
@@ -13041,7 +12192,7 @@
     </w:lvlOverride>
   </w:num>
   <w:num w:numId="5">
-    <w:abstractNumId w:val="16"/>
+    <w:abstractNumId w:val="15"/>
   </w:num>
   <w:num w:numId="6">
     <w:abstractNumId w:val="8"/>
@@ -13053,7 +12204,7 @@
     <w:abstractNumId w:val="0"/>
   </w:num>
   <w:num w:numId="9">
-    <w:abstractNumId w:val="19"/>
+    <w:abstractNumId w:val="18"/>
   </w:num>
   <w:num w:numId="10">
     <w:abstractNumId w:val="5"/>
@@ -13086,20 +12237,9 @@
     <w:abstractNumId w:val="1"/>
   </w:num>
   <w:num w:numId="20">
-    <w:abstractNumId w:val="15"/>
-  </w:num>
-  <w:num w:numId="21">
     <w:abstractNumId w:val="14"/>
   </w:num>
 </w:numbering>
-</file>
-
-<file path=word/people.xml><?xml version="1.0" encoding="utf-8"?>
-<w15:people xmlns:wpc="http://schemas.microsoft.com/office/word/2010/wordprocessingCanvas" xmlns:mc="http://schemas.openxmlformats.org/markup-compatibility/2006" xmlns:o="urn:schemas-microsoft-com:office:office" xmlns:r="http://schemas.openxmlformats.org/officeDocument/2006/relationships" xmlns:m="http://schemas.openxmlformats.org/officeDocument/2006/math" xmlns:v="urn:schemas-microsoft-com:vml" xmlns:wp14="http://schemas.microsoft.com/office/word/2010/wordprocessingDrawing" xmlns:wp="http://schemas.openxmlformats.org/drawingml/2006/wordprocessingDrawing" xmlns:w10="urn:schemas-microsoft-com:office:word" xmlns:w="http://schemas.openxmlformats.org/wordprocessingml/2006/main" xmlns:w14="http://schemas.microsoft.com/office/word/2010/wordml" xmlns:w15="http://schemas.microsoft.com/office/word/2012/wordml" xmlns:wpg="http://schemas.microsoft.com/office/word/2010/wordprocessingGroup" xmlns:wpi="http://schemas.microsoft.com/office/word/2010/wordprocessingInk" xmlns:wne="http://schemas.microsoft.com/office/word/2006/wordml" xmlns:wps="http://schemas.microsoft.com/office/word/2010/wordprocessingShape" mc:Ignorable="w14 w15 wp14">
-  <w15:person w15:author="Brennan, Maureen">
-    <w15:presenceInfo w15:providerId="AD" w15:userId="S-1-5-21-99445195-306996336-628622809-1202"/>
-  </w15:person>
-</w15:people>
 </file>
 
 <file path=word/styles.xml><?xml version="1.0" encoding="utf-8"?>
@@ -13389,15 +12529,6 @@
     <w:lsdException w:name="Book Title" w:uiPriority="33" w:qFormat="1"/>
     <w:lsdException w:name="Bibliography" w:semiHidden="1" w:uiPriority="37" w:unhideWhenUsed="1"/>
     <w:lsdException w:name="TOC Heading" w:semiHidden="1" w:uiPriority="39" w:unhideWhenUsed="1" w:qFormat="1"/>
-    <w:lsdException w:name="Plain Table 1" w:uiPriority="41"/>
-    <w:lsdException w:name="Plain Table 2" w:uiPriority="42"/>
-    <w:lsdException w:name="Plain Table 3" w:uiPriority="43"/>
-    <w:lsdException w:name="Plain Table 4" w:uiPriority="44"/>
-    <w:lsdException w:name="Plain Table 5" w:uiPriority="45"/>
-    <w:lsdException w:name="Grid Table Light" w:uiPriority="40"/>
-    <w:lsdException w:name="Grid Table 1 Light" w:uiPriority="46"/>
-    <w:lsdException w:name="Grid Table 2" w:uiPriority="47"/>
-    <w:lsdException w:name="Grid Table 3" w:uiPriority="48"/>
     <w:lsdException w:name="Grid Table 4" w:uiPriority="49"/>
     <w:lsdException w:name="Grid Table 5 Dark" w:uiPriority="50"/>
     <w:lsdException w:name="Grid Table 6 Colorful" w:uiPriority="51"/>
@@ -14277,7 +13408,7 @@
 </file>
 
 <file path=customXml/itemProps1.xml><?xml version="1.0" encoding="utf-8"?>
-<ds:datastoreItem xmlns:ds="http://schemas.openxmlformats.org/officeDocument/2006/customXml" ds:itemID="{7162147C-9750-44D3-9925-FE632D4A5B7C}">
+<ds:datastoreItem xmlns:ds="http://schemas.openxmlformats.org/officeDocument/2006/customXml" ds:itemID="{270A2785-94F1-438B-BF9F-43F6E80599E7}">
   <ds:schemaRefs>
     <ds:schemaRef ds:uri="http://schemas.openxmlformats.org/officeDocument/2006/bibliography"/>
   </ds:schemaRefs>

</xml_diff>

<commit_message>
Replaced community violence program narrative
</commit_message>
<xml_diff>
--- a/static/grants/2017CommunityViolence/CommunityViolenceProgramNarrative.docx
+++ b/static/grants/2017CommunityViolence/CommunityViolenceProgramNarrative.docx
@@ -61,40 +61,6 @@
           <w:u w:val="single"/>
         </w:rPr>
         <w:t>0 pages maximum)</w:t>
-      </w:r>
-    </w:p>
-    <w:p>
-      <w:pPr>
-        <w:keepLines/>
-        <w:widowControl/>
-        <w:jc w:val="center"/>
-      </w:pPr>
-      <w:r>
-        <w:rPr>
-          <w:rFonts w:ascii="Times New Roman" w:eastAsia="Times New Roman" w:hAnsi="Times New Roman" w:cs="Times New Roman"/>
-          <w:sz w:val="24"/>
-          <w:szCs w:val="24"/>
-          <w:u w:val="single"/>
-        </w:rPr>
-        <w:t>Applicants applying for multiple focus areas must complete a unique Pr</w:t>
-      </w:r>
-      <w:r>
-        <w:rPr>
-          <w:rFonts w:ascii="Times New Roman" w:eastAsia="Times New Roman" w:hAnsi="Times New Roman" w:cs="Times New Roman"/>
-          <w:sz w:val="24"/>
-          <w:szCs w:val="24"/>
-          <w:u w:val="single"/>
-        </w:rPr>
-        <w:t>ogram Narrative for each focus area</w:t>
-      </w:r>
-      <w:r>
-        <w:rPr>
-          <w:rFonts w:ascii="Times New Roman" w:eastAsia="Times New Roman" w:hAnsi="Times New Roman" w:cs="Times New Roman"/>
-          <w:sz w:val="24"/>
-          <w:szCs w:val="24"/>
-          <w:u w:val="single"/>
-        </w:rPr>
-        <w:t xml:space="preserve">. </w:t>
       </w:r>
     </w:p>
     <w:p>
@@ -281,11 +247,7 @@
       <w:pPr>
         <w:pStyle w:val="ListParagraph"/>
         <w:widowControl/>
-        <w:numPr>
-          <w:ilvl w:val="0"/>
-          <w:numId w:val="20"/>
-        </w:numPr>
-        <w:ind w:left="1350" w:hanging="270"/>
+        <w:ind w:left="1350"/>
         <w:jc w:val="left"/>
         <w:rPr>
           <w:rFonts w:ascii="Times New Roman" w:hAnsi="Times New Roman" w:cs="Times New Roman"/>
@@ -293,22 +255,6 @@
           <w:szCs w:val="24"/>
         </w:rPr>
       </w:pPr>
-      <w:r>
-        <w:rPr>
-          <w:rFonts w:ascii="Times New Roman" w:hAnsi="Times New Roman" w:cs="Times New Roman"/>
-          <w:sz w:val="24"/>
-          <w:szCs w:val="24"/>
-        </w:rPr>
-        <w:t>Young Adults (ages 19</w:t>
-      </w:r>
-      <w:r>
-        <w:rPr>
-          <w:rFonts w:ascii="Times New Roman" w:hAnsi="Times New Roman" w:cs="Times New Roman"/>
-          <w:sz w:val="24"/>
-          <w:szCs w:val="24"/>
-        </w:rPr>
-        <w:t>-30)</w:t>
-      </w:r>
     </w:p>
     <w:p>
       <w:pPr>
@@ -332,6 +278,39 @@
           <w:sz w:val="24"/>
           <w:szCs w:val="24"/>
         </w:rPr>
+        <w:t>Young Adults (ages 19</w:t>
+      </w:r>
+      <w:r>
+        <w:rPr>
+          <w:rFonts w:ascii="Times New Roman" w:hAnsi="Times New Roman" w:cs="Times New Roman"/>
+          <w:sz w:val="24"/>
+          <w:szCs w:val="24"/>
+        </w:rPr>
+        <w:t>-30)</w:t>
+      </w:r>
+    </w:p>
+    <w:p>
+      <w:pPr>
+        <w:pStyle w:val="ListParagraph"/>
+        <w:widowControl/>
+        <w:numPr>
+          <w:ilvl w:val="0"/>
+          <w:numId w:val="20"/>
+        </w:numPr>
+        <w:ind w:left="1350" w:hanging="270"/>
+        <w:jc w:val="left"/>
+        <w:rPr>
+          <w:rFonts w:ascii="Times New Roman" w:hAnsi="Times New Roman" w:cs="Times New Roman"/>
+          <w:sz w:val="24"/>
+          <w:szCs w:val="24"/>
+        </w:rPr>
+      </w:pPr>
+      <w:r>
+        <w:rPr>
+          <w:rFonts w:ascii="Times New Roman" w:hAnsi="Times New Roman" w:cs="Times New Roman"/>
+          <w:sz w:val="24"/>
+          <w:szCs w:val="24"/>
+        </w:rPr>
         <w:t>Adults and Elderly (</w:t>
       </w:r>
       <w:r>
@@ -371,11 +350,24 @@
       <w:pPr>
         <w:pStyle w:val="ListParagraph"/>
         <w:widowControl/>
+        <w:ind w:left="360"/>
+        <w:jc w:val="left"/>
+        <w:rPr>
+          <w:rFonts w:ascii="Times New Roman" w:hAnsi="Times New Roman" w:cs="Times New Roman"/>
+          <w:sz w:val="24"/>
+          <w:szCs w:val="24"/>
+        </w:rPr>
+      </w:pPr>
+    </w:p>
+    <w:p>
+      <w:pPr>
+        <w:pStyle w:val="ListParagraph"/>
+        <w:widowControl/>
         <w:numPr>
           <w:ilvl w:val="0"/>
           <w:numId w:val="9"/>
         </w:numPr>
-        <w:ind w:left="360"/>
+        <w:ind w:left="450" w:hanging="450"/>
         <w:jc w:val="left"/>
         <w:rPr>
           <w:rFonts w:ascii="Times New Roman" w:hAnsi="Times New Roman" w:cs="Times New Roman"/>
@@ -389,7 +381,6 @@
           <w:sz w:val="24"/>
           <w:szCs w:val="24"/>
         </w:rPr>
-        <w:lastRenderedPageBreak/>
         <w:t>If applicable, check the underserved group your proposed program will reach</w:t>
       </w:r>
       <w:r>
@@ -2407,7 +2398,13 @@
         <w:jc w:val="left"/>
       </w:pPr>
       <w:r>
-        <w:t xml:space="preserve">Describe strengths and challenges of the community to be served. A minimum of two strengths and two challenges are essential and must be related to the problem described in 1A. </w:t>
+        <w:t>Describe strengths and challenges of the community to be served. A minimum of two strengths and two challenges are essential and must be related</w:t>
+      </w:r>
+      <w:r>
+        <w:t xml:space="preserve"> to the problem of community violence.</w:t>
+      </w:r>
+      <w:r>
+        <w:t xml:space="preserve"> </w:t>
       </w:r>
     </w:p>
     <w:p>
@@ -13408,7 +13405,7 @@
 </file>
 
 <file path=customXml/itemProps1.xml><?xml version="1.0" encoding="utf-8"?>
-<ds:datastoreItem xmlns:ds="http://schemas.openxmlformats.org/officeDocument/2006/customXml" ds:itemID="{270A2785-94F1-438B-BF9F-43F6E80599E7}">
+<ds:datastoreItem xmlns:ds="http://schemas.openxmlformats.org/officeDocument/2006/customXml" ds:itemID="{A89EB723-C41C-45EA-8017-9982758B1D20}">
   <ds:schemaRefs>
     <ds:schemaRef ds:uri="http://schemas.openxmlformats.org/officeDocument/2006/bibliography"/>
   </ds:schemaRefs>

</xml_diff>